<commit_message>
end of weekend: RMD edits updated (intro and methods). Maps updated (looking good).
</commit_message>
<xml_diff>
--- a/_book/2020-05-18_Draft_HMc-thesis_toResults(MJ)_HMc.docx
+++ b/_book/2020-05-18_Draft_HMc-thesis_toResults(MJ)_HMc.docx
@@ -6482,13 +6482,13 @@
       <w:pPr>
         <w:pStyle w:val="Heading3"/>
       </w:pPr>
-      <w:bookmarkStart w:id="33" w:name="climate-weather-forests"/>
-      <w:bookmarkStart w:id="34" w:name="_Toc40747043"/>
+      <w:bookmarkStart w:id="32" w:name="climate-weather-forests"/>
+      <w:bookmarkStart w:id="33" w:name="_Toc40747043"/>
       <w:r>
         <w:t>2.1.1 Climate, Weather, Forests</w:t>
       </w:r>
+      <w:bookmarkEnd w:id="32"/>
       <w:bookmarkEnd w:id="33"/>
-      <w:bookmarkEnd w:id="34"/>
     </w:p>
     <w:p>
       <w:r>
@@ -7671,24 +7671,24 @@
       <w:pPr>
         <w:pStyle w:val="Heading3"/>
       </w:pPr>
-      <w:bookmarkStart w:id="35" w:name="synoptic-sampling-sites"/>
-      <w:bookmarkStart w:id="36" w:name="_Toc40747044"/>
+      <w:bookmarkStart w:id="34" w:name="synoptic-sampling-sites"/>
+      <w:bookmarkStart w:id="35" w:name="_Toc40747044"/>
       <w:r>
         <w:t>2.1.2 Synoptic sampling sites</w:t>
       </w:r>
+      <w:bookmarkEnd w:id="34"/>
       <w:bookmarkEnd w:id="35"/>
-      <w:bookmarkEnd w:id="36"/>
     </w:p>
     <w:p>
       <w:r>
         <w:t xml:space="preserve">Fifteen sites were </w:t>
       </w:r>
-      <w:ins w:id="37" w:author="Mark Johnson" w:date="2020-05-22T08:38:00Z">
+      <w:ins w:id="36" w:author="Mark Johnson" w:date="2020-05-22T08:38:00Z">
         <w:r>
           <w:t xml:space="preserve">selected for </w:t>
         </w:r>
       </w:ins>
-      <w:del w:id="38" w:author="Mark Johnson" w:date="2020-05-22T08:38:00Z">
+      <w:del w:id="37" w:author="Mark Johnson" w:date="2020-05-22T08:38:00Z">
         <w:r>
           <w:delText xml:space="preserve">sampled </w:delText>
         </w:r>
@@ -7696,12 +7696,12 @@
       <w:r>
         <w:t>synoptic</w:t>
       </w:r>
-      <w:ins w:id="39" w:author="Mark Johnson" w:date="2020-05-22T08:38:00Z">
+      <w:ins w:id="38" w:author="Mark Johnson" w:date="2020-05-22T08:38:00Z">
         <w:r>
           <w:t xml:space="preserve"> water sampling and water quality analysis. Sampling was conducted</w:t>
         </w:r>
       </w:ins>
-      <w:del w:id="40" w:author="Mark Johnson" w:date="2020-05-22T08:38:00Z">
+      <w:del w:id="39" w:author="Mark Johnson" w:date="2020-05-22T08:38:00Z">
         <w:r>
           <w:delText>ally</w:delText>
         </w:r>
@@ -7774,16 +7774,16 @@
       </w:r>
     </w:p>
     <w:p>
-      <w:commentRangeStart w:id="41"/>
+      <w:commentRangeStart w:id="40"/>
       <w:r>
         <w:t xml:space="preserve">Figure </w:t>
       </w:r>
-      <w:commentRangeEnd w:id="41"/>
+      <w:commentRangeEnd w:id="40"/>
       <w:r>
         <w:rPr>
           <w:rStyle w:val="CommentReference"/>
         </w:rPr>
-        <w:commentReference w:id="41"/>
+        <w:commentReference w:id="40"/>
       </w:r>
       <w:r>
         <w:t xml:space="preserve">3:  </w:t>
@@ -7809,8 +7809,8 @@
       <w:pPr>
         <w:pStyle w:val="Heading3"/>
       </w:pPr>
-      <w:bookmarkStart w:id="42" w:name="subbasin-monitoring-sites"/>
-      <w:bookmarkStart w:id="43" w:name="_Toc40747045"/>
+      <w:bookmarkStart w:id="41" w:name="subbasin-monitoring-sites"/>
+      <w:bookmarkStart w:id="42" w:name="_Toc40747045"/>
       <w:r>
         <w:t xml:space="preserve">2.1.3 </w:t>
       </w:r>
@@ -7822,18 +7822,16 @@
       <w:r>
         <w:t xml:space="preserve"> monitoring sites</w:t>
       </w:r>
+      <w:bookmarkEnd w:id="41"/>
       <w:bookmarkEnd w:id="42"/>
-      <w:bookmarkEnd w:id="43"/>
     </w:p>
     <w:p>
       <w:r>
         <w:t xml:space="preserve">Six sites were selected </w:t>
       </w:r>
-      <w:ins w:id="44" w:author="Mark Johnson" w:date="2020-05-22T08:39:00Z">
-        <w:r>
-          <w:t xml:space="preserve">for continuous water level monitoring </w:t>
-        </w:r>
-      </w:ins>
+      <w:r>
+        <w:t xml:space="preserve">for continuous water level monitoring </w:t>
+      </w:r>
       <w:r>
         <w:t xml:space="preserve">across the Leech Water Supply Area which represent five nested catchments and the entire water supply area basin defined from the point of (future) diversion, the Leech Tunnel. Figure 4 shows a map of the sub-basin monitoring sites. The sub-basin sites represent important portions of the Leech River system: two headwater streams (Weeks and Chris Creek), the head of Leech River (below the confluence of the two headwaters), two mainstem </w:t>
       </w:r>
@@ -7902,16 +7900,16 @@
       </w:r>
     </w:p>
     <w:p>
-      <w:commentRangeStart w:id="45"/>
+      <w:commentRangeStart w:id="43"/>
       <w:r>
         <w:t xml:space="preserve">Figure </w:t>
       </w:r>
-      <w:commentRangeEnd w:id="45"/>
+      <w:commentRangeEnd w:id="43"/>
       <w:r>
         <w:rPr>
           <w:rStyle w:val="CommentReference"/>
         </w:rPr>
-        <w:commentReference w:id="45"/>
+        <w:commentReference w:id="43"/>
       </w:r>
       <w:r>
         <w:t xml:space="preserve">4:  </w:t>
@@ -9520,7 +9518,7 @@
       <w:pPr>
         <w:pStyle w:val="Heading4"/>
       </w:pPr>
-      <w:bookmarkStart w:id="46" w:name="subbasin-sampling-and-installations"/>
+      <w:bookmarkStart w:id="44" w:name="subbasin-sampling-and-installations"/>
       <w:r>
         <w:t xml:space="preserve">2.1.3.1 </w:t>
       </w:r>
@@ -9532,7 +9530,7 @@
       <w:r>
         <w:t xml:space="preserve"> sampling and installations</w:t>
       </w:r>
-      <w:bookmarkEnd w:id="46"/>
+      <w:bookmarkEnd w:id="44"/>
     </w:p>
     <w:p>
       <w:r>
@@ -9546,34 +9544,15 @@
       <w:r>
         <w:t xml:space="preserve"> </w:t>
       </w:r>
-      <w:del w:id="47" w:author="Mark Johnson" w:date="2020-05-22T08:40:00Z">
-        <w:r>
-          <w:delText xml:space="preserve">research </w:delText>
-        </w:r>
-      </w:del>
-      <w:ins w:id="48" w:author="Mark Johnson" w:date="2020-05-22T08:40:00Z">
-        <w:r>
-          <w:t>water lev</w:t>
-        </w:r>
-      </w:ins>
-      <w:ins w:id="49" w:author="Mark Johnson" w:date="2020-05-22T08:41:00Z">
-        <w:r>
-          <w:t>el monitoring</w:t>
-        </w:r>
-      </w:ins>
-      <w:ins w:id="50" w:author="Mark Johnson" w:date="2020-05-22T08:40:00Z">
-        <w:r>
-          <w:t xml:space="preserve"> </w:t>
-        </w:r>
-      </w:ins>
+      <w:r>
+        <w:t xml:space="preserve">water level monitoring </w:t>
+      </w:r>
       <w:r>
         <w:t>sites, a vertical sampling rack was installed. These racks collect discrete water samples during the rising limb of stormflow without employing costly pump-samplers</w:t>
       </w:r>
-      <w:ins w:id="51" w:author="Mark Johnson" w:date="2020-05-22T08:41:00Z">
-        <w:r>
-          <w:t>. These were accompanied by data loggers that provided continuously recorded stage (i.e., river water level)</w:t>
-        </w:r>
-      </w:ins>
+      <w:r>
+        <w:t>. These were accompanied by data loggers that provided continuously recorded stage (i.e., river water level)</w:t>
+      </w:r>
       <w:r>
         <w:t xml:space="preserve">, while recording continuous stage measurements (at </w:t>
       </w:r>
@@ -9674,66 +9653,21 @@
       <w:r>
         <w:t xml:space="preserve">Each rack included a central stilling well (3.81cm (1.5“) PCV pipe with 1.27 cm (1/2”) holes along the length) with a measuring tape affixed to the front. Inside the stilling well was an </w:t>
       </w:r>
-      <w:del w:id="52" w:author="Mark Johnson" w:date="2020-05-22T08:41:00Z">
-        <w:r>
-          <w:fldChar w:fldCharType="begin"/>
-        </w:r>
-        <w:r>
-          <w:delInstrText xml:space="preserve"> HYPERLINK "http://odysseydatarecording.com/index.php?route=product/product&amp;product_id=50" \h </w:delInstrText>
-        </w:r>
-        <w:r>
-          <w:fldChar w:fldCharType="separate"/>
-        </w:r>
-        <w:r>
-          <w:rPr>
-            <w:rPrChange w:id="53" w:author="Mark Johnson" w:date="2020-05-22T08:41:00Z">
-              <w:rPr>
-                <w:rStyle w:val="Hyperlink"/>
-              </w:rPr>
-            </w:rPrChange>
-          </w:rPr>
-          <w:delText>Odyssey Capacitance water level logger</w:delText>
-        </w:r>
-        <w:r>
-          <w:rPr>
-            <w:rStyle w:val="Hyperlink"/>
-          </w:rPr>
-          <w:fldChar w:fldCharType="end"/>
-        </w:r>
-      </w:del>
-      <w:ins w:id="54" w:author="Mark Johnson" w:date="2020-05-22T08:41:00Z">
-        <w:r>
-          <w:rPr>
-            <w:rPrChange w:id="55" w:author="Mark Johnson" w:date="2020-05-22T08:41:00Z">
-              <w:rPr>
-                <w:rStyle w:val="Hyperlink"/>
-              </w:rPr>
-            </w:rPrChange>
-          </w:rPr>
-          <w:t>Odyssey Capacitance water level logger</w:t>
-        </w:r>
-      </w:ins>
-      <w:ins w:id="56" w:author="Mark Johnson" w:date="2020-05-22T08:42:00Z">
-        <w:r>
-          <w:t xml:space="preserve"> (model, company, city</w:t>
-        </w:r>
-        <w:r>
-          <w:t>)</w:t>
-        </w:r>
-      </w:ins>
+      <w:r>
+        <w:t>Odyssey Capacitance water level logger</w:t>
+      </w:r>
+      <w:r>
+        <w:t xml:space="preserve"> (model, company, city</w:t>
+      </w:r>
+      <w:r>
+        <w:t>)</w:t>
+      </w:r>
       <w:r>
         <w:t xml:space="preserve">; and on either side of the central stilling well was a slotted offset angle bar onto which hose clamps held sample bottles fit with custom siphon lids (Figure 5). By combining the height at which each siphon bottle filled with observed stage from the stilling-well tape and </w:t>
       </w:r>
-      <w:ins w:id="57" w:author="Mark Johnson" w:date="2020-05-22T08:42:00Z">
-        <w:r>
-          <w:t>l</w:t>
-        </w:r>
-      </w:ins>
-      <w:del w:id="58" w:author="Mark Johnson" w:date="2020-05-22T08:42:00Z">
-        <w:r>
-          <w:delText>L</w:delText>
-        </w:r>
-      </w:del>
+      <w:r>
+        <w:t>l</w:t>
+      </w:r>
       <w:r>
         <w:t>ogger data, the date and time for each rising-stage sample collection was determined.</w:t>
       </w:r>
@@ -9799,16 +9733,16 @@
       </w:r>
     </w:p>
     <w:p>
-      <w:commentRangeStart w:id="59"/>
+      <w:commentRangeStart w:id="45"/>
       <w:r>
         <w:t xml:space="preserve">Figure </w:t>
       </w:r>
-      <w:commentRangeEnd w:id="59"/>
+      <w:commentRangeEnd w:id="45"/>
       <w:r>
         <w:rPr>
           <w:rStyle w:val="CommentReference"/>
         </w:rPr>
-        <w:commentReference w:id="59"/>
+        <w:commentReference w:id="45"/>
       </w:r>
       <w:r>
         <w:t xml:space="preserve">5:  </w:t>
@@ -9987,12 +9921,12 @@
       <w:pPr>
         <w:pStyle w:val="Heading5"/>
       </w:pPr>
-      <w:bookmarkStart w:id="60" w:name="X9615c63c5149846fb419ac5f49bb338728a17ea"/>
+      <w:bookmarkStart w:id="46" w:name="X9615c63c5149846fb419ac5f49bb338728a17ea"/>
       <w:r>
         <w:lastRenderedPageBreak/>
         <w:t>2.1.3.1.1 Vertical rack sampling QA/QC: Siphon sampler assumptions</w:t>
       </w:r>
-      <w:bookmarkEnd w:id="60"/>
+      <w:bookmarkEnd w:id="46"/>
     </w:p>
     <w:p>
       <w:r>
@@ -10011,21 +9945,19 @@
       <w:pPr>
         <w:pStyle w:val="Heading5"/>
       </w:pPr>
-      <w:bookmarkStart w:id="61" w:name="Xe230304f074c828928113cae8bc8ee260bba4ea"/>
+      <w:bookmarkStart w:id="47" w:name="Xe230304f074c828928113cae8bc8ee260bba4ea"/>
       <w:r>
         <w:t>2.1.3.1.2 Vertical rack sampling QA/QC: Sample hold-times and temperatures</w:t>
       </w:r>
-      <w:bookmarkEnd w:id="61"/>
+      <w:bookmarkEnd w:id="47"/>
     </w:p>
     <w:p>
       <w:r>
         <w:t>Every effort was made to retrieve rack samples as quickly as possible from the racks, none the less they sometimes remained on the racks for several days (up to a week)</w:t>
       </w:r>
-      <w:ins w:id="62" w:author="Mark Johnson" w:date="2020-05-22T08:43:00Z">
-        <w:r>
-          <w:t xml:space="preserve"> due to logistical and safety considerations</w:t>
-        </w:r>
-      </w:ins>
+      <w:r>
+        <w:t xml:space="preserve"> due to logistical and safety considerations</w:t>
+      </w:r>
       <w:r>
         <w:t xml:space="preserve">. Hobo </w:t>
       </w:r>
@@ -10037,11 +9969,9 @@
       <w:r>
         <w:t xml:space="preserve"> temperature sensors </w:t>
       </w:r>
-      <w:ins w:id="63" w:author="Mark Johnson" w:date="2020-05-22T08:43:00Z">
-        <w:r>
-          <w:t xml:space="preserve">(model, company, city) </w:t>
-        </w:r>
-      </w:ins>
+      <w:r>
+        <w:t xml:space="preserve">(model, company, city) </w:t>
+      </w:r>
       <w:r>
         <w:t xml:space="preserve">were deployed at each </w:t>
       </w:r>
@@ -10060,34 +9990,15 @@
       </w:r>
     </w:p>
     <w:p>
-      <w:del w:id="64" w:author="Mark Johnson" w:date="2020-05-22T08:43:00Z">
-        <w:r>
-          <w:delText>To assess sample stability h</w:delText>
-        </w:r>
-      </w:del>
-      <w:ins w:id="65" w:author="Mark Johnson" w:date="2020-05-22T08:43:00Z">
-        <w:r>
-          <w:t>H</w:t>
-        </w:r>
-      </w:ins>
+      <w:r>
+        <w:t>H</w:t>
+      </w:r>
       <w:r>
         <w:t>old-time experiments were performed</w:t>
       </w:r>
-      <w:ins w:id="66" w:author="Mark Johnson" w:date="2020-05-22T08:43:00Z">
-        <w:r>
-          <w:t xml:space="preserve"> </w:t>
-        </w:r>
-      </w:ins>
-      <w:ins w:id="67" w:author="Mark Johnson" w:date="2020-05-22T08:44:00Z">
-        <w:r>
-          <w:t>t</w:t>
-        </w:r>
-      </w:ins>
-      <w:ins w:id="68" w:author="Mark Johnson" w:date="2020-05-22T08:43:00Z">
-        <w:r>
-          <w:t>o assess sample stability</w:t>
-        </w:r>
-      </w:ins>
+      <w:r>
+        <w:t xml:space="preserve"> to assess sample stability</w:t>
+      </w:r>
       <w:r>
         <w:t>. The hold-time experiments included replicate (n = 10) sample collection at a site, where half the samples were placed out of water on the vertical rack with siphon lids and the other half were returned to the lab for immediate analysis. Four hold-time experiments were completed such that the rack samples were left in the field for one, two, three, and four weeks before being retrieved and analyzed for comparison to their counterpart replicates.</w:t>
       </w:r>
@@ -10097,48 +10008,33 @@
         <w:pStyle w:val="Heading5"/>
         <w:rPr>
           <w:strike/>
-          <w:rPrChange w:id="69" w:author="Mark Johnson" w:date="2020-05-22T08:44:00Z">
-            <w:rPr/>
-          </w:rPrChange>
         </w:rPr>
       </w:pPr>
-      <w:bookmarkStart w:id="70" w:name="X4e3eb70344da6a931ae15671e47b67ae69cdd36"/>
-      <w:commentRangeStart w:id="71"/>
+      <w:bookmarkStart w:id="48" w:name="X4e3eb70344da6a931ae15671e47b67ae69cdd36"/>
+      <w:commentRangeStart w:id="49"/>
       <w:r>
         <w:rPr>
           <w:strike/>
-          <w:rPrChange w:id="72" w:author="Mark Johnson" w:date="2020-05-22T08:44:00Z">
-            <w:rPr/>
-          </w:rPrChange>
         </w:rPr>
         <w:t>2.1.3.1.3 Prototype for falling limb passive sampling</w:t>
       </w:r>
-      <w:bookmarkEnd w:id="70"/>
+      <w:bookmarkEnd w:id="48"/>
     </w:p>
     <w:p>
       <w:pPr>
         <w:rPr>
           <w:strike/>
-          <w:rPrChange w:id="73" w:author="Mark Johnson" w:date="2020-05-22T08:44:00Z">
-            <w:rPr/>
-          </w:rPrChange>
         </w:rPr>
       </w:pPr>
       <w:r>
         <w:rPr>
           <w:strike/>
-          <w:rPrChange w:id="74" w:author="Mark Johnson" w:date="2020-05-22T08:44:00Z">
-            <w:rPr/>
-          </w:rPrChange>
         </w:rPr>
         <w:t xml:space="preserve">In keeping with goals of low-cost, low-powered passive sampling, a falling-limb sampler was designed based on principles of the rising limb siphon sampler. The rising limb sampler collects a discrete water sample when river stage exceeds the crown of the inlet tube, so long as the vent is unobstructed; obstruction of the </w:t>
       </w:r>
       <w:r>
         <w:rPr>
           <w:strike/>
-          <w:rPrChange w:id="75" w:author="Mark Johnson" w:date="2020-05-22T08:44:00Z">
-            <w:rPr/>
-          </w:rPrChange>
         </w:rPr>
         <w:lastRenderedPageBreak/>
         <w:t xml:space="preserve">siphon sampler vent was the key component of the falling limb sampler prototype design. There </w:t>
@@ -10147,9 +10043,6 @@
       <w:r>
         <w:rPr>
           <w:strike/>
-          <w:rPrChange w:id="76" w:author="Mark Johnson" w:date="2020-05-22T08:44:00Z">
-            <w:rPr/>
-          </w:rPrChange>
         </w:rPr>
         <w:t>were</w:t>
       </w:r>
@@ -10157,9 +10050,6 @@
       <w:r>
         <w:rPr>
           <w:strike/>
-          <w:rPrChange w:id="77" w:author="Mark Johnson" w:date="2020-05-22T08:44:00Z">
-            <w:rPr/>
-          </w:rPrChange>
         </w:rPr>
         <w:t xml:space="preserve"> a half-dozen iterations in design prior to the model which was field-deployed in the Leech WSA (winter 2019). Each design iteration included a valve on the siphon vent which remained closed as the river rose, and opened when stream stage dropped below a certain point (allowing air to exit the sample bottle and a water sample to be collected). A number of valve options were explored, including: an external tube plug, in internal tube plug, and a self-sealing silicone bite-valve (i.e. Camelback Big </w:t>
       </w:r>
@@ -10167,9 +10057,6 @@
       <w:r>
         <w:rPr>
           <w:strike/>
-          <w:rPrChange w:id="78" w:author="Mark Johnson" w:date="2020-05-22T08:44:00Z">
-            <w:rPr/>
-          </w:rPrChange>
         </w:rPr>
         <w:t>Bite</w:t>
       </w:r>
@@ -10177,11 +10064,6 @@
         <w:rPr>
           <w:strike/>
           <w:vertAlign w:val="superscript"/>
-          <w:rPrChange w:id="79" w:author="Mark Johnson" w:date="2020-05-22T08:44:00Z">
-            <w:rPr>
-              <w:vertAlign w:val="superscript"/>
-            </w:rPr>
-          </w:rPrChange>
         </w:rPr>
         <w:t>TM</w:t>
       </w:r>
@@ -10189,9 +10071,6 @@
       <w:r>
         <w:rPr>
           <w:strike/>
-          <w:rPrChange w:id="80" w:author="Mark Johnson" w:date="2020-05-22T08:44:00Z">
-            <w:rPr/>
-          </w:rPrChange>
         </w:rPr>
         <w:t xml:space="preserve"> for hydration packs). The final design iteration used a tube pinch valve (SP Science) to close and open the air vent. The mechanism that triggers the vent valve to open is a simple fixed pulley, where the valve is connected to a weighted-cup by a wire that passes through two loops which alter the direction of force. The river rises and fills the cup with stream water, the cup remains full when the river recedes, and when the stream drops low enough that the full cup is no longer buoyant, the weight of water in the cup exerts a force on the lever of the pinch-valve, causing it to release the vent tube and triggering sample collection. The vent valve and trigger mechanism are contained in a 4" sewer pipe (a “filling well”), which was attached to supplemental support bars on the vertical rack. One prototype was field deployed at Cragg Creek (</w:t>
       </w:r>
@@ -10199,9 +10078,6 @@
       <w:r>
         <w:rPr>
           <w:strike/>
-          <w:rPrChange w:id="81" w:author="Mark Johnson" w:date="2020-05-22T08:44:00Z">
-            <w:rPr/>
-          </w:rPrChange>
         </w:rPr>
         <w:t>subbasin</w:t>
       </w:r>
@@ -10209,18 +10085,15 @@
       <w:r>
         <w:rPr>
           <w:strike/>
-          <w:rPrChange w:id="82" w:author="Mark Johnson" w:date="2020-05-22T08:44:00Z">
-            <w:rPr/>
-          </w:rPrChange>
         </w:rPr>
         <w:t xml:space="preserve"> site 4) as a proof of concept and work will continue to improve the design and operation.</w:t>
       </w:r>
-      <w:commentRangeEnd w:id="71"/>
+      <w:commentRangeEnd w:id="49"/>
       <w:r>
         <w:rPr>
           <w:rStyle w:val="CommentReference"/>
         </w:rPr>
-        <w:commentReference w:id="71"/>
+        <w:commentReference w:id="49"/>
       </w:r>
     </w:p>
     <w:p>
@@ -10228,20 +10101,13 @@
         <w:pStyle w:val="Heading3"/>
         <w:rPr>
           <w:strike/>
-          <w:rPrChange w:id="83" w:author="Mark Johnson" w:date="2020-05-22T08:45:00Z">
-            <w:rPr/>
-          </w:rPrChange>
         </w:rPr>
       </w:pPr>
-      <w:bookmarkStart w:id="84" w:name="Xff9c1916dd8d278b07e9d95ebf125bc565f5754"/>
-      <w:bookmarkStart w:id="85" w:name="_Toc40747046"/>
-      <w:commentRangeStart w:id="86"/>
+      <w:bookmarkStart w:id="50" w:name="Xff9c1916dd8d278b07e9d95ebf125bc565f5754"/>
+      <w:bookmarkStart w:id="51" w:name="_Toc40747046"/>
       <w:r>
         <w:rPr>
           <w:strike/>
-          <w:rPrChange w:id="87" w:author="Mark Johnson" w:date="2020-05-22T08:45:00Z">
-            <w:rPr/>
-          </w:rPrChange>
         </w:rPr>
         <w:t xml:space="preserve">2.1.4 </w:t>
       </w:r>
@@ -10249,9 +10115,6 @@
       <w:r>
         <w:rPr>
           <w:strike/>
-          <w:rPrChange w:id="88" w:author="Mark Johnson" w:date="2020-05-22T08:45:00Z">
-            <w:rPr/>
-          </w:rPrChange>
         </w:rPr>
         <w:t>forWater</w:t>
       </w:r>
@@ -10259,30 +10122,21 @@
       <w:r>
         <w:rPr>
           <w:strike/>
-          <w:rPrChange w:id="89" w:author="Mark Johnson" w:date="2020-05-22T08:45:00Z">
-            <w:rPr/>
-          </w:rPrChange>
         </w:rPr>
         <w:t xml:space="preserve"> Coordinated Treatability Analyses Sites</w:t>
       </w:r>
-      <w:bookmarkEnd w:id="84"/>
-      <w:bookmarkEnd w:id="85"/>
+      <w:bookmarkEnd w:id="50"/>
+      <w:bookmarkEnd w:id="51"/>
     </w:p>
     <w:p>
       <w:pPr>
         <w:rPr>
           <w:strike/>
-          <w:rPrChange w:id="90" w:author="Mark Johnson" w:date="2020-05-22T08:45:00Z">
-            <w:rPr/>
-          </w:rPrChange>
         </w:rPr>
       </w:pPr>
       <w:r>
         <w:rPr>
           <w:strike/>
-          <w:rPrChange w:id="91" w:author="Mark Johnson" w:date="2020-05-22T08:45:00Z">
-            <w:rPr/>
-          </w:rPrChange>
         </w:rPr>
         <w:t xml:space="preserve">Four of the synoptic sampling sites were selected to collect source water treatability data in collaboration with researchers in the </w:t>
       </w:r>
@@ -10290,9 +10144,6 @@
       <w:r>
         <w:rPr>
           <w:strike/>
-          <w:rPrChange w:id="92" w:author="Mark Johnson" w:date="2020-05-22T08:45:00Z">
-            <w:rPr/>
-          </w:rPrChange>
         </w:rPr>
         <w:t>forWater</w:t>
       </w:r>
@@ -10300,9 +10151,6 @@
       <w:r>
         <w:rPr>
           <w:strike/>
-          <w:rPrChange w:id="93" w:author="Mark Johnson" w:date="2020-05-22T08:45:00Z">
-            <w:rPr/>
-          </w:rPrChange>
         </w:rPr>
         <w:t xml:space="preserve"> Network. The sites were:</w:t>
       </w:r>
@@ -10311,9 +10159,6 @@
       <w:pPr>
         <w:rPr>
           <w:strike/>
-          <w:rPrChange w:id="94" w:author="Mark Johnson" w:date="2020-05-22T08:45:00Z">
-            <w:rPr/>
-          </w:rPrChange>
         </w:rPr>
       </w:pPr>
     </w:p>
@@ -10325,17 +10170,11 @@
         </w:numPr>
         <w:rPr>
           <w:strike/>
-          <w:rPrChange w:id="95" w:author="Mark Johnson" w:date="2020-05-22T08:45:00Z">
-            <w:rPr/>
-          </w:rPrChange>
         </w:rPr>
       </w:pPr>
       <w:r>
         <w:rPr>
           <w:strike/>
-          <w:rPrChange w:id="96" w:author="Mark Johnson" w:date="2020-05-22T08:45:00Z">
-            <w:rPr/>
-          </w:rPrChange>
         </w:rPr>
         <w:t>the Leech River at the future point of diversion</w:t>
       </w:r>
@@ -10348,17 +10187,11 @@
         </w:numPr>
         <w:rPr>
           <w:strike/>
-          <w:rPrChange w:id="97" w:author="Mark Johnson" w:date="2020-05-22T08:45:00Z">
-            <w:rPr/>
-          </w:rPrChange>
         </w:rPr>
       </w:pPr>
       <w:r>
         <w:rPr>
           <w:strike/>
-          <w:rPrChange w:id="98" w:author="Mark Johnson" w:date="2020-05-22T08:45:00Z">
-            <w:rPr/>
-          </w:rPrChange>
         </w:rPr>
         <w:t>Deception Reservoir</w:t>
       </w:r>
@@ -10371,18 +10204,12 @@
         </w:numPr>
         <w:rPr>
           <w:strike/>
-          <w:rPrChange w:id="99" w:author="Mark Johnson" w:date="2020-05-22T08:45:00Z">
-            <w:rPr/>
-          </w:rPrChange>
         </w:rPr>
       </w:pPr>
       <w:proofErr w:type="spellStart"/>
       <w:r>
         <w:rPr>
           <w:strike/>
-          <w:rPrChange w:id="100" w:author="Mark Johnson" w:date="2020-05-22T08:45:00Z">
-            <w:rPr/>
-          </w:rPrChange>
         </w:rPr>
         <w:t>Rithet</w:t>
       </w:r>
@@ -10390,9 +10217,6 @@
       <w:r>
         <w:rPr>
           <w:strike/>
-          <w:rPrChange w:id="101" w:author="Mark Johnson" w:date="2020-05-22T08:45:00Z">
-            <w:rPr/>
-          </w:rPrChange>
         </w:rPr>
         <w:t xml:space="preserve"> Creek (2nd largest tributary to Sooke Reservoir)</w:t>
       </w:r>
@@ -10405,17 +10229,11 @@
         </w:numPr>
         <w:rPr>
           <w:strike/>
-          <w:rPrChange w:id="102" w:author="Mark Johnson" w:date="2020-05-22T08:45:00Z">
-            <w:rPr/>
-          </w:rPrChange>
         </w:rPr>
       </w:pPr>
       <w:r>
         <w:rPr>
           <w:strike/>
-          <w:rPrChange w:id="103" w:author="Mark Johnson" w:date="2020-05-22T08:45:00Z">
-            <w:rPr/>
-          </w:rPrChange>
         </w:rPr>
         <w:t>Judge Creek (largest tributary to Sooke Reservoir)</w:t>
       </w:r>
@@ -10424,17 +10242,11 @@
       <w:pPr>
         <w:rPr>
           <w:strike/>
-          <w:rPrChange w:id="104" w:author="Mark Johnson" w:date="2020-05-22T08:45:00Z">
-            <w:rPr/>
-          </w:rPrChange>
         </w:rPr>
       </w:pPr>
       <w:r>
         <w:rPr>
           <w:strike/>
-          <w:rPrChange w:id="105" w:author="Mark Johnson" w:date="2020-05-22T08:45:00Z">
-            <w:rPr/>
-          </w:rPrChange>
         </w:rPr>
         <w:t> </w:t>
       </w:r>
@@ -10443,17 +10255,11 @@
       <w:pPr>
         <w:rPr>
           <w:strike/>
-          <w:rPrChange w:id="106" w:author="Mark Johnson" w:date="2020-05-22T08:45:00Z">
-            <w:rPr/>
-          </w:rPrChange>
         </w:rPr>
       </w:pPr>
       <w:r>
         <w:rPr>
           <w:strike/>
-          <w:rPrChange w:id="107" w:author="Mark Johnson" w:date="2020-05-22T08:45:00Z">
-            <w:rPr/>
-          </w:rPrChange>
         </w:rPr>
         <w:t>These sites were selected to represent the future supplemental source water, the terminus or future balancing reservoir between Leech and Sooke water supply areas, and the current tributary source waters in the Sooke WSA (respectively).</w:t>
       </w:r>
@@ -10462,17 +10268,11 @@
       <w:pPr>
         <w:rPr>
           <w:strike/>
-          <w:rPrChange w:id="108" w:author="Mark Johnson" w:date="2020-05-22T08:45:00Z">
-            <w:rPr/>
-          </w:rPrChange>
         </w:rPr>
       </w:pPr>
       <w:r>
         <w:rPr>
           <w:strike/>
-          <w:rPrChange w:id="109" w:author="Mark Johnson" w:date="2020-05-22T08:45:00Z">
-            <w:rPr/>
-          </w:rPrChange>
         </w:rPr>
         <w:t> </w:t>
       </w:r>
@@ -10481,18 +10281,12 @@
       <w:r>
         <w:rPr>
           <w:strike/>
-          <w:rPrChange w:id="110" w:author="Mark Johnson" w:date="2020-05-22T08:45:00Z">
-            <w:rPr/>
-          </w:rPrChange>
         </w:rPr>
         <w:t xml:space="preserve">Replicate samples were collected November 12, 2019 and January 18, 2020 and were shipped to the Universities of Alberta and Waterloo for treatability analyses. At the University of Waterloo, samples were analyzed for treatability parameters including: </w:t>
       </w:r>
       <w:r>
         <w:rPr>
           <w:strike/>
-          <w:rPrChange w:id="111" w:author="Mark Johnson" w:date="2020-05-22T08:45:00Z">
-            <w:rPr/>
-          </w:rPrChange>
         </w:rPr>
         <w:lastRenderedPageBreak/>
         <w:t xml:space="preserve">maximum potential disinfection </w:t>
@@ -10501,9 +10295,6 @@
       <w:r>
         <w:rPr>
           <w:strike/>
-          <w:rPrChange w:id="112" w:author="Mark Johnson" w:date="2020-05-22T08:45:00Z">
-            <w:rPr/>
-          </w:rPrChange>
         </w:rPr>
         <w:t>byproduct</w:t>
       </w:r>
@@ -10511,9 +10302,6 @@
       <w:r>
         <w:rPr>
           <w:strike/>
-          <w:rPrChange w:id="113" w:author="Mark Johnson" w:date="2020-05-22T08:45:00Z">
-            <w:rPr/>
-          </w:rPrChange>
         </w:rPr>
         <w:t xml:space="preserve"> formation potential (for trihalomethanes and </w:t>
       </w:r>
@@ -10521,9 +10309,6 @@
       <w:r>
         <w:rPr>
           <w:strike/>
-          <w:rPrChange w:id="114" w:author="Mark Johnson" w:date="2020-05-22T08:45:00Z">
-            <w:rPr/>
-          </w:rPrChange>
         </w:rPr>
         <w:t>haloacetic</w:t>
       </w:r>
@@ -10531,9 +10316,6 @@
       <w:r>
         <w:rPr>
           <w:strike/>
-          <w:rPrChange w:id="115" w:author="Mark Johnson" w:date="2020-05-22T08:45:00Z">
-            <w:rPr/>
-          </w:rPrChange>
         </w:rPr>
         <w:t xml:space="preserve"> acids, (</w:t>
       </w:r>
@@ -10541,20 +10323,12 @@
         <w:rPr>
           <w:rFonts w:hint="eastAsia"/>
           <w:strike/>
-          <w:rPrChange w:id="116" w:author="Mark Johnson" w:date="2020-05-22T08:45:00Z">
-            <w:rPr>
-              <w:rFonts w:hint="eastAsia"/>
-            </w:rPr>
-          </w:rPrChange>
         </w:rPr>
         <w:t>μ</w:t>
       </w:r>
       <w:r>
         <w:rPr>
           <w:strike/>
-          <w:rPrChange w:id="117" w:author="Mark Johnson" w:date="2020-05-22T08:45:00Z">
-            <w:rPr/>
-          </w:rPrChange>
         </w:rPr>
         <w:t>g/L)), pH, UV</w:t>
       </w:r>
@@ -10562,20 +10336,12 @@
         <w:rPr>
           <w:strike/>
           <w:vertAlign w:val="subscript"/>
-          <w:rPrChange w:id="118" w:author="Mark Johnson" w:date="2020-05-22T08:45:00Z">
-            <w:rPr>
-              <w:vertAlign w:val="subscript"/>
-            </w:rPr>
-          </w:rPrChange>
         </w:rPr>
         <w:t>254</w:t>
       </w:r>
       <w:r>
         <w:rPr>
           <w:strike/>
-          <w:rPrChange w:id="119" w:author="Mark Johnson" w:date="2020-05-22T08:45:00Z">
-            <w:rPr/>
-          </w:rPrChange>
         </w:rPr>
         <w:t>(cm</w:t>
       </w:r>
@@ -10583,20 +10349,12 @@
         <w:rPr>
           <w:strike/>
           <w:vertAlign w:val="superscript"/>
-          <w:rPrChange w:id="120" w:author="Mark Johnson" w:date="2020-05-22T08:45:00Z">
-            <w:rPr>
-              <w:vertAlign w:val="superscript"/>
-            </w:rPr>
-          </w:rPrChange>
         </w:rPr>
         <w:t>-1</w:t>
       </w:r>
       <w:r>
         <w:rPr>
           <w:strike/>
-          <w:rPrChange w:id="121" w:author="Mark Johnson" w:date="2020-05-22T08:45:00Z">
-            <w:rPr/>
-          </w:rPrChange>
         </w:rPr>
         <w:t>), DOC (mg/L), Turbidity (NTU), Zeta Potential (mV), THM-FP(</w:t>
       </w:r>
@@ -10604,20 +10362,12 @@
         <w:rPr>
           <w:rFonts w:hint="eastAsia"/>
           <w:strike/>
-          <w:rPrChange w:id="122" w:author="Mark Johnson" w:date="2020-05-22T08:45:00Z">
-            <w:rPr>
-              <w:rFonts w:hint="eastAsia"/>
-            </w:rPr>
-          </w:rPrChange>
         </w:rPr>
         <w:t>μ</w:t>
       </w:r>
       <w:r>
         <w:rPr>
           <w:strike/>
-          <w:rPrChange w:id="123" w:author="Mark Johnson" w:date="2020-05-22T08:45:00Z">
-            <w:rPr/>
-          </w:rPrChange>
         </w:rPr>
         <w:t>g/L), HAA-FP (</w:t>
       </w:r>
@@ -10625,20 +10375,12 @@
         <w:rPr>
           <w:rFonts w:hint="eastAsia"/>
           <w:strike/>
-          <w:rPrChange w:id="124" w:author="Mark Johnson" w:date="2020-05-22T08:45:00Z">
-            <w:rPr>
-              <w:rFonts w:hint="eastAsia"/>
-            </w:rPr>
-          </w:rPrChange>
         </w:rPr>
         <w:t>μ</w:t>
       </w:r>
       <w:r>
         <w:rPr>
           <w:strike/>
-          <w:rPrChange w:id="125" w:author="Mark Johnson" w:date="2020-05-22T08:45:00Z">
-            <w:rPr/>
-          </w:rPrChange>
         </w:rPr>
         <w:t xml:space="preserve">g/L). At the University of Alberta, field-filtered samples were analyzed using a spectrofluorometer (for excitation emission matrices spectra), as well as an </w:t>
       </w:r>
@@ -10646,9 +10388,6 @@
       <w:r>
         <w:rPr>
           <w:strike/>
-          <w:rPrChange w:id="126" w:author="Mark Johnson" w:date="2020-05-22T08:45:00Z">
-            <w:rPr/>
-          </w:rPrChange>
         </w:rPr>
         <w:t>fourier</w:t>
       </w:r>
@@ -10656,31 +10395,21 @@
       <w:r>
         <w:rPr>
           <w:strike/>
-          <w:rPrChange w:id="127" w:author="Mark Johnson" w:date="2020-05-22T08:45:00Z">
-            <w:rPr/>
-          </w:rPrChange>
         </w:rPr>
         <w:t xml:space="preserve"> transform ion cyclotron resonance mass spectrometer to determine molecular characteristics of the DOM.</w:t>
-      </w:r>
-      <w:commentRangeEnd w:id="86"/>
-      <w:r>
-        <w:rPr>
-          <w:rStyle w:val="CommentReference"/>
-        </w:rPr>
-        <w:commentReference w:id="86"/>
       </w:r>
     </w:p>
     <w:p>
       <w:pPr>
         <w:pStyle w:val="Heading2"/>
       </w:pPr>
-      <w:bookmarkStart w:id="128" w:name="analytical-techniques-data"/>
-      <w:bookmarkStart w:id="129" w:name="_Toc40747047"/>
+      <w:bookmarkStart w:id="52" w:name="analytical-techniques-data"/>
+      <w:bookmarkStart w:id="53" w:name="_Toc40747047"/>
       <w:r>
         <w:t>2.2 Analytical techniques &amp; data</w:t>
       </w:r>
-      <w:bookmarkEnd w:id="128"/>
-      <w:bookmarkEnd w:id="129"/>
+      <w:bookmarkEnd w:id="52"/>
+      <w:bookmarkEnd w:id="53"/>
     </w:p>
     <w:p>
       <w:r>
@@ -10707,61 +10436,24 @@
       <w:pPr>
         <w:pStyle w:val="Heading3"/>
       </w:pPr>
-      <w:bookmarkStart w:id="130" w:name="Xb630206f94eb7a6759972938c273ff8eaba2c81"/>
-      <w:bookmarkStart w:id="131" w:name="_Toc40747048"/>
+      <w:bookmarkStart w:id="54" w:name="Xb630206f94eb7a6759972938c273ff8eaba2c81"/>
+      <w:bookmarkStart w:id="55" w:name="_Toc40747048"/>
       <w:r>
         <w:t xml:space="preserve">2.2.1 </w:t>
       </w:r>
-      <w:del w:id="132" w:author="Mark Johnson" w:date="2020-05-22T08:47:00Z">
-        <w:r>
-          <w:delText>Quantifying d</w:delText>
-        </w:r>
-      </w:del>
-      <w:ins w:id="133" w:author="Mark Johnson" w:date="2020-05-22T08:47:00Z">
-        <w:r>
-          <w:t>D</w:t>
-        </w:r>
-      </w:ins>
-      <w:r>
-        <w:t>issolved organic carbon (DOC</w:t>
-      </w:r>
-      <w:del w:id="134" w:author="Mark Johnson" w:date="2020-05-22T08:47:00Z">
-        <w:r>
-          <w:delText>, as NPOC</w:delText>
-        </w:r>
-      </w:del>
-      <w:r>
-        <w:t>)</w:t>
-      </w:r>
-      <w:bookmarkEnd w:id="130"/>
-      <w:bookmarkEnd w:id="131"/>
-      <w:ins w:id="135" w:author="Mark Johnson" w:date="2020-05-22T08:48:00Z">
-        <w:r>
-          <w:t xml:space="preserve"> </w:t>
-        </w:r>
-      </w:ins>
-      <w:ins w:id="136" w:author="Mark Johnson" w:date="2020-05-22T08:49:00Z">
-        <w:r>
-          <w:t>concentration</w:t>
-        </w:r>
-      </w:ins>
-      <w:ins w:id="137" w:author="Mark Johnson" w:date="2020-05-22T08:48:00Z">
-        <w:r>
-          <w:t xml:space="preserve"> and </w:t>
-        </w:r>
-      </w:ins>
-      <w:ins w:id="138" w:author="Mark Johnson" w:date="2020-05-22T08:49:00Z">
-        <w:r>
-          <w:t>characterization</w:t>
-        </w:r>
-      </w:ins>
-    </w:p>
-    <w:p>
-      <w:pPr>
-        <w:rPr>
-          <w:ins w:id="139" w:author="Mark Johnson" w:date="2020-05-22T08:47:00Z"/>
-        </w:rPr>
-      </w:pPr>
+      <w:r>
+        <w:t>D</w:t>
+      </w:r>
+      <w:r>
+        <w:t>issolved organic carbon (DOC)</w:t>
+      </w:r>
+      <w:bookmarkEnd w:id="54"/>
+      <w:bookmarkEnd w:id="55"/>
+      <w:r>
+        <w:t xml:space="preserve"> concentration and characterization</w:t>
+      </w:r>
+    </w:p>
+    <w:p>
       <w:r>
         <w:t xml:space="preserve">For quantification of DOC, samples were analyzed for non-purgeable organic carbon (NPOC) via High-Temperature Combustion (Method 5310-B) on a Shimadzu TOC-V (Eaton, A. D., </w:t>
       </w:r>
@@ -10841,38 +10533,6 @@
     </w:p>
     <w:p/>
     <w:p>
-      <w:pPr>
-        <w:pStyle w:val="Heading3"/>
-        <w:rPr>
-          <w:del w:id="140" w:author="Mark Johnson" w:date="2020-05-22T08:47:00Z"/>
-        </w:rPr>
-      </w:pPr>
-      <w:bookmarkStart w:id="141" w:name="Xea9a419b4818086e32a635ac9fa4c094692859d"/>
-      <w:bookmarkStart w:id="142" w:name="_Toc40747049"/>
-      <w:del w:id="143" w:author="Mark Johnson" w:date="2020-05-22T08:47:00Z">
-        <w:r>
-          <w:delText>2.2.2 Qualifying organic matter through spectrophotometry</w:delText>
-        </w:r>
-        <w:bookmarkEnd w:id="141"/>
-        <w:bookmarkEnd w:id="142"/>
-      </w:del>
-    </w:p>
-    <w:p>
-      <w:pPr>
-        <w:pStyle w:val="Heading4"/>
-        <w:rPr>
-          <w:del w:id="144" w:author="Mark Johnson" w:date="2020-05-22T08:47:00Z"/>
-        </w:rPr>
-      </w:pPr>
-      <w:bookmarkStart w:id="145" w:name="proxy-doc"/>
-      <w:del w:id="146" w:author="Mark Johnson" w:date="2020-05-22T08:47:00Z">
-        <w:r>
-          <w:delText>2.2.2.1 Proxy DOC</w:delText>
-        </w:r>
-        <w:bookmarkEnd w:id="145"/>
-      </w:del>
-    </w:p>
-    <w:p>
       <w:r>
         <w:t>Spectral properties of sample NOM were analyzed using a ‘</w:t>
       </w:r>
@@ -10894,7 +10554,6 @@
       </w:r>
       <w:proofErr w:type="spellStart"/>
       <w:r>
-        <w:lastRenderedPageBreak/>
         <w:t>chromophoric</w:t>
       </w:r>
       <w:proofErr w:type="spellEnd"/>
@@ -10914,7 +10573,11 @@
         <w:t>-</w:t>
       </w:r>
       <w:r>
-        <w:t xml:space="preserve">-N). For NOM to be detected by UV-Vis absorption, the molecules must absorb ultraviolet (UV) or visible (Vis) light, which relies on the electronic structure of the molecules. UV-Vis absorption requires the presence of conjugated pi-bond systems (i.e., chromophore) in the molecule, which are common in aromatic systems. Therefore, DOC quantified by the </w:t>
+        <w:t xml:space="preserve">-N). For NOM to be detected by UV-Vis absorption, the molecules must absorb ultraviolet (UV) or visible (Vis) light, which relies on the electronic structure of the molecules. UV-Vis absorption requires the presence of conjugated pi-bond systems </w:t>
+      </w:r>
+      <w:r>
+        <w:lastRenderedPageBreak/>
+        <w:t xml:space="preserve">(i.e., chromophore) in the molecule, which are common in aromatic systems. Therefore, DOC quantified by the </w:t>
       </w:r>
       <w:proofErr w:type="spellStart"/>
       <w:proofErr w:type="gramStart"/>
@@ -11031,11 +10694,11 @@
       <w:pPr>
         <w:pStyle w:val="Heading4"/>
       </w:pPr>
-      <w:bookmarkStart w:id="147" w:name="quality-control-note"/>
+      <w:bookmarkStart w:id="56" w:name="quality-control-note"/>
       <w:r>
         <w:t>2.2.2.1.1 Quality control note</w:t>
       </w:r>
-      <w:bookmarkEnd w:id="147"/>
+      <w:bookmarkEnd w:id="56"/>
     </w:p>
     <w:p>
       <w:r>
@@ -11081,7 +10744,7 @@
       <w:pPr>
         <w:pStyle w:val="Heading4"/>
       </w:pPr>
-      <w:bookmarkStart w:id="148" w:name="suva254"/>
+      <w:bookmarkStart w:id="57" w:name="suva254"/>
       <w:r>
         <w:t>2.2.2.2 SUVA</w:t>
       </w:r>
@@ -11091,7 +10754,7 @@
         </w:rPr>
         <w:t>254</w:t>
       </w:r>
-      <w:bookmarkEnd w:id="148"/>
+      <w:bookmarkEnd w:id="57"/>
     </w:p>
     <w:p>
       <w:r>
@@ -11226,11 +10889,7 @@
         <w:t>254</w:t>
       </w:r>
       <w:r>
-        <w:t xml:space="preserve"> is a good indicator of DOM </w:t>
-      </w:r>
-      <w:r>
-        <w:lastRenderedPageBreak/>
-        <w:t>from humic sources (i.e., allochthonous NOM) (</w:t>
+        <w:t xml:space="preserve"> is a good indicator of DOM from humic sources (i.e., allochthonous NOM) (</w:t>
       </w:r>
       <w:proofErr w:type="spellStart"/>
       <w:r>
@@ -11315,7 +10974,11 @@
         <w:t>254</w:t>
       </w:r>
       <w:r>
-        <w:t xml:space="preserve"> may indicate reactivity, it is not necessarily a strong indicator of DBP-FPs (</w:t>
+        <w:t xml:space="preserve"> may indicate reactivity, it is not necessarily a strong </w:t>
+      </w:r>
+      <w:r>
+        <w:lastRenderedPageBreak/>
+        <w:t>indicator of DBP-FPs (</w:t>
       </w:r>
       <w:proofErr w:type="spellStart"/>
       <w:r>
@@ -11442,24 +11105,17 @@
       <w:pPr>
         <w:pStyle w:val="Heading4"/>
       </w:pPr>
-      <w:bookmarkStart w:id="149" w:name="spectral-indices-of-nom-character"/>
+      <w:bookmarkStart w:id="58" w:name="spectral-indices-of-nom-character"/>
       <w:r>
         <w:t xml:space="preserve">2.2.2.3 </w:t>
       </w:r>
-      <w:ins w:id="150" w:author="Mark Johnson" w:date="2020-05-22T08:49:00Z">
-        <w:r>
-          <w:t>S</w:t>
-        </w:r>
-      </w:ins>
-      <w:del w:id="151" w:author="Mark Johnson" w:date="2020-05-22T08:49:00Z">
-        <w:r>
-          <w:delText>s</w:delText>
-        </w:r>
-      </w:del>
+      <w:r>
+        <w:t>S</w:t>
+      </w:r>
       <w:r>
         <w:t>pectral indices of NOM character</w:t>
       </w:r>
-      <w:bookmarkEnd w:id="149"/>
+      <w:bookmarkEnd w:id="58"/>
     </w:p>
     <w:p>
       <w:r>
@@ -11677,42 +11333,29 @@
         <w:pStyle w:val="Heading3"/>
         <w:rPr>
           <w:strike/>
-          <w:rPrChange w:id="152" w:author="Mark Johnson" w:date="2020-05-22T08:50:00Z">
-            <w:rPr/>
-          </w:rPrChange>
         </w:rPr>
       </w:pPr>
-      <w:bookmarkStart w:id="153" w:name="Xcc08ec80943ac2e4b045ef0d627856fbbc0f249"/>
-      <w:bookmarkStart w:id="154" w:name="_Toc40747050"/>
-      <w:commentRangeStart w:id="155"/>
+      <w:bookmarkStart w:id="59" w:name="Xcc08ec80943ac2e4b045ef0d627856fbbc0f249"/>
+      <w:bookmarkStart w:id="60" w:name="_Toc40747050"/>
+      <w:commentRangeStart w:id="61"/>
       <w:r>
         <w:rPr>
           <w:strike/>
-          <w:rPrChange w:id="156" w:author="Mark Johnson" w:date="2020-05-22T08:50:00Z">
-            <w:rPr/>
-          </w:rPrChange>
         </w:rPr>
-        <w:lastRenderedPageBreak/>
         <w:t>2.2.3 Sampling for Metals &amp; CRD Analytical Results</w:t>
       </w:r>
-      <w:bookmarkEnd w:id="153"/>
-      <w:bookmarkEnd w:id="154"/>
+      <w:bookmarkEnd w:id="59"/>
+      <w:bookmarkEnd w:id="60"/>
     </w:p>
     <w:p>
       <w:pPr>
         <w:rPr>
           <w:strike/>
-          <w:rPrChange w:id="157" w:author="Mark Johnson" w:date="2020-05-22T08:50:00Z">
-            <w:rPr/>
-          </w:rPrChange>
         </w:rPr>
       </w:pPr>
       <w:r>
         <w:rPr>
           <w:strike/>
-          <w:rPrChange w:id="158" w:author="Mark Johnson" w:date="2020-05-22T08:50:00Z">
-            <w:rPr/>
-          </w:rPrChange>
         </w:rPr>
         <w:t xml:space="preserve">Aquatic NOM can play an important role in the transport of metals because it has the physiochemical ability to act as a ligand to create coordinated complexes with metals. From November 2018 to July 2019, I collected eight sets of samples for metals analysis from the six sub-basin monitoring sites. Metals samples were collected on behalf of the CRD and were analyzed at Bureau Veritas Laboratories in Sidney, BC (BL Labs, formerly </w:t>
       </w:r>
@@ -11720,9 +11363,6 @@
       <w:r>
         <w:rPr>
           <w:strike/>
-          <w:rPrChange w:id="159" w:author="Mark Johnson" w:date="2020-05-22T08:50:00Z">
-            <w:rPr/>
-          </w:rPrChange>
         </w:rPr>
         <w:t>Maxxam</w:t>
       </w:r>
@@ -11730,47 +11370,44 @@
       <w:r>
         <w:rPr>
           <w:strike/>
-          <w:rPrChange w:id="160" w:author="Mark Johnson" w:date="2020-05-22T08:50:00Z">
-            <w:rPr/>
-          </w:rPrChange>
         </w:rPr>
-        <w:t xml:space="preserve"> Analytics Inc.). For each metals sample collected, a parallel Grab sample was analyzed for DOC (at UBC). Reports from BL Labs were provided by the CRD for the samples collected in association with this research. Reports were pdf format which was exported to Excel and converted to .csv for analysis in R.</w:t>
-      </w:r>
-      <w:commentRangeEnd w:id="155"/>
+        <w:t xml:space="preserve"> Analytics Inc.). For each metals sample </w:t>
+      </w:r>
+      <w:r>
+        <w:rPr>
+          <w:strike/>
+        </w:rPr>
+        <w:lastRenderedPageBreak/>
+        <w:t>collected, a parallel Grab sample was analyzed for DOC (at UBC). Reports from BL Labs were provided by the CRD for the samples collected in association with this research. Reports were pdf format which was exported to Excel and converted to .csv for analysis in R.</w:t>
+      </w:r>
+      <w:commentRangeEnd w:id="61"/>
       <w:r>
         <w:rPr>
           <w:rStyle w:val="CommentReference"/>
         </w:rPr>
-        <w:commentReference w:id="155"/>
+        <w:commentReference w:id="61"/>
       </w:r>
     </w:p>
     <w:p>
       <w:pPr>
         <w:pStyle w:val="Heading1"/>
       </w:pPr>
-      <w:bookmarkStart w:id="161" w:name="results"/>
-      <w:bookmarkStart w:id="162" w:name="_Toc40747051"/>
+      <w:bookmarkStart w:id="62" w:name="results"/>
+      <w:bookmarkStart w:id="63" w:name="_Toc40747051"/>
       <w:r>
         <w:lastRenderedPageBreak/>
         <w:t>Results</w:t>
       </w:r>
-      <w:bookmarkEnd w:id="161"/>
-      <w:bookmarkEnd w:id="162"/>
+      <w:bookmarkEnd w:id="62"/>
+      <w:bookmarkEnd w:id="63"/>
     </w:p>
     <w:p>
       <w:r>
         <w:t xml:space="preserve">The primary objectives of this project </w:t>
       </w:r>
-      <w:del w:id="163" w:author="Mark Johnson" w:date="2020-05-22T08:21:00Z">
-        <w:r>
-          <w:delText xml:space="preserve">was </w:delText>
-        </w:r>
-      </w:del>
-      <w:ins w:id="164" w:author="Mark Johnson" w:date="2020-05-22T08:21:00Z">
-        <w:r>
-          <w:t xml:space="preserve">were </w:t>
-        </w:r>
-      </w:ins>
+      <w:r>
+        <w:t xml:space="preserve">were </w:t>
+      </w:r>
       <w:r>
         <w:t>to characterize the range of hydrochemical dynamics and synchrony during rainfall response among sub-basins ranging in size from 9.6 to 37 km</w:t>
       </w:r>
@@ -11788,20 +11425,20 @@
       <w:pPr>
         <w:pStyle w:val="Heading2"/>
       </w:pPr>
-      <w:bookmarkStart w:id="165" w:name="weather"/>
-      <w:bookmarkStart w:id="166" w:name="_Toc40747052"/>
+      <w:bookmarkStart w:id="64" w:name="weather"/>
+      <w:bookmarkStart w:id="65" w:name="_Toc40747052"/>
       <w:r>
         <w:t>Weather</w:t>
       </w:r>
-      <w:bookmarkEnd w:id="165"/>
-      <w:bookmarkEnd w:id="166"/>
+      <w:bookmarkEnd w:id="64"/>
+      <w:bookmarkEnd w:id="65"/>
     </w:p>
     <w:p>
       <w:pPr>
         <w:pStyle w:val="Heading3"/>
       </w:pPr>
-      <w:bookmarkStart w:id="167" w:name="crd-f-wx-stations"/>
-      <w:bookmarkStart w:id="168" w:name="_Toc40747053"/>
+      <w:bookmarkStart w:id="66" w:name="crd-f-wx-stations"/>
+      <w:bookmarkStart w:id="67" w:name="_Toc40747053"/>
       <w:r>
         <w:t>CRD F-</w:t>
       </w:r>
@@ -11813,8 +11450,8 @@
       <w:r>
         <w:t xml:space="preserve"> stations</w:t>
       </w:r>
-      <w:bookmarkEnd w:id="167"/>
-      <w:bookmarkEnd w:id="168"/>
+      <w:bookmarkEnd w:id="66"/>
+      <w:bookmarkEnd w:id="67"/>
     </w:p>
     <w:p>
       <w:r>
@@ -12327,19 +11964,13 @@
         <w:pStyle w:val="Heading4"/>
         <w:rPr>
           <w:strike/>
-          <w:rPrChange w:id="169" w:author="Mark Johnson" w:date="2020-05-22T08:51:00Z">
-            <w:rPr/>
-          </w:rPrChange>
         </w:rPr>
       </w:pPr>
-      <w:bookmarkStart w:id="170" w:name="malahat-5-year-weather"/>
-      <w:commentRangeStart w:id="171"/>
+      <w:bookmarkStart w:id="68" w:name="malahat-5-year-weather"/>
+      <w:commentRangeStart w:id="69"/>
       <w:r>
         <w:rPr>
           <w:strike/>
-          <w:rPrChange w:id="172" w:author="Mark Johnson" w:date="2020-05-22T08:51:00Z">
-            <w:rPr/>
-          </w:rPrChange>
         </w:rPr>
         <w:lastRenderedPageBreak/>
         <w:t xml:space="preserve">Malahat </w:t>
@@ -12348,9 +11979,6 @@
       <w:r>
         <w:rPr>
           <w:strike/>
-          <w:rPrChange w:id="173" w:author="Mark Johnson" w:date="2020-05-22T08:51:00Z">
-            <w:rPr/>
-          </w:rPrChange>
         </w:rPr>
         <w:t>5 year</w:t>
       </w:r>
@@ -12358,29 +11986,20 @@
       <w:r>
         <w:rPr>
           <w:strike/>
-          <w:rPrChange w:id="174" w:author="Mark Johnson" w:date="2020-05-22T08:51:00Z">
-            <w:rPr/>
-          </w:rPrChange>
         </w:rPr>
         <w:t xml:space="preserve"> weather</w:t>
       </w:r>
-      <w:bookmarkEnd w:id="170"/>
+      <w:bookmarkEnd w:id="68"/>
     </w:p>
     <w:p>
       <w:pPr>
         <w:rPr>
           <w:strike/>
-          <w:rPrChange w:id="175" w:author="Mark Johnson" w:date="2020-05-22T08:51:00Z">
-            <w:rPr/>
-          </w:rPrChange>
         </w:rPr>
       </w:pPr>
       <w:r>
         <w:rPr>
           <w:strike/>
-          <w:rPrChange w:id="176" w:author="Mark Johnson" w:date="2020-05-22T08:51:00Z">
-            <w:rPr/>
-          </w:rPrChange>
         </w:rPr>
         <w:t>The LWSA weather stations were recently installed and therefore data during the study period could not be compared to a record from previous years. A nearby weather station operated by the BC Ministry of Transportation and Infrastructure (Malahat, station ID 62091) had data available from late 2013 which was used to check if weather during the study period departed from previous year trends. Figure 7 shows Malahat weather data, which are summarized in Table 4.</w:t>
       </w:r>
@@ -12389,20 +12008,12 @@
       <w:pPr>
         <w:rPr>
           <w:strike/>
-          <w:rPrChange w:id="177" w:author="Mark Johnson" w:date="2020-05-22T08:51:00Z">
-            <w:rPr/>
-          </w:rPrChange>
         </w:rPr>
       </w:pPr>
       <w:r>
         <w:rPr>
           <w:strike/>
           <w:noProof/>
-          <w:rPrChange w:id="178" w:author="Mark Johnson" w:date="2020-05-22T08:51:00Z">
-            <w:rPr>
-              <w:noProof/>
-            </w:rPr>
-          </w:rPrChange>
         </w:rPr>
         <w:drawing>
           <wp:inline distT="0" distB="0" distL="0" distR="0" wp14:anchorId="2317CA6F" wp14:editId="62BDCA9B">
@@ -12457,17 +12068,11 @@
       <w:pPr>
         <w:rPr>
           <w:strike/>
-          <w:rPrChange w:id="179" w:author="Mark Johnson" w:date="2020-05-22T08:51:00Z">
-            <w:rPr/>
-          </w:rPrChange>
         </w:rPr>
       </w:pPr>
       <w:r>
         <w:rPr>
           <w:strike/>
-          <w:rPrChange w:id="180" w:author="Mark Johnson" w:date="2020-05-22T08:51:00Z">
-            <w:rPr/>
-          </w:rPrChange>
         </w:rPr>
         <w:t xml:space="preserve">Figure 7:  </w:t>
       </w:r>
@@ -12476,11 +12081,6 @@
         <w:rPr>
           <w:i/>
           <w:strike/>
-          <w:rPrChange w:id="181" w:author="Mark Johnson" w:date="2020-05-22T08:51:00Z">
-            <w:rPr>
-              <w:i/>
-            </w:rPr>
-          </w:rPrChange>
         </w:rPr>
         <w:t>Five year</w:t>
       </w:r>
@@ -12489,11 +12089,6 @@
         <w:rPr>
           <w:i/>
           <w:strike/>
-          <w:rPrChange w:id="182" w:author="Mark Johnson" w:date="2020-05-22T08:51:00Z">
-            <w:rPr>
-              <w:i/>
-            </w:rPr>
-          </w:rPrChange>
         </w:rPr>
         <w:t xml:space="preserve"> weather from nearby Malahat station.</w:t>
       </w:r>
@@ -12502,17 +12097,11 @@
       <w:pPr>
         <w:rPr>
           <w:strike/>
-          <w:rPrChange w:id="183" w:author="Mark Johnson" w:date="2020-05-22T08:51:00Z">
-            <w:rPr/>
-          </w:rPrChange>
         </w:rPr>
       </w:pPr>
       <w:r>
         <w:rPr>
           <w:strike/>
-          <w:rPrChange w:id="184" w:author="Mark Johnson" w:date="2020-05-22T08:51:00Z">
-            <w:rPr/>
-          </w:rPrChange>
         </w:rPr>
         <w:t> </w:t>
       </w:r>
@@ -12521,17 +12110,11 @@
       <w:pPr>
         <w:rPr>
           <w:strike/>
-          <w:rPrChange w:id="185" w:author="Mark Johnson" w:date="2020-05-22T08:51:00Z">
-            <w:rPr/>
-          </w:rPrChange>
         </w:rPr>
       </w:pPr>
       <w:r>
         <w:rPr>
           <w:strike/>
-          <w:rPrChange w:id="186" w:author="Mark Johnson" w:date="2020-05-22T08:51:00Z">
-            <w:rPr/>
-          </w:rPrChange>
         </w:rPr>
         <w:t xml:space="preserve">Table 4: </w:t>
       </w:r>
@@ -12539,11 +12122,6 @@
         <w:rPr>
           <w:i/>
           <w:strike/>
-          <w:rPrChange w:id="187" w:author="Mark Johnson" w:date="2020-05-22T08:51:00Z">
-            <w:rPr>
-              <w:i/>
-            </w:rPr>
-          </w:rPrChange>
         </w:rPr>
         <w:t>Annual weather data from Malahat station</w:t>
       </w:r>
@@ -12574,17 +12152,11 @@
               <w:jc w:val="right"/>
               <w:rPr>
                 <w:strike/>
-                <w:rPrChange w:id="188" w:author="Mark Johnson" w:date="2020-05-22T08:51:00Z">
-                  <w:rPr/>
-                </w:rPrChange>
               </w:rPr>
             </w:pPr>
             <w:r>
               <w:rPr>
                 <w:strike/>
-                <w:rPrChange w:id="189" w:author="Mark Johnson" w:date="2020-05-22T08:51:00Z">
-                  <w:rPr/>
-                </w:rPrChange>
               </w:rPr>
               <w:t>year</w:t>
             </w:r>
@@ -12603,17 +12175,11 @@
               <w:jc w:val="right"/>
               <w:rPr>
                 <w:strike/>
-                <w:rPrChange w:id="190" w:author="Mark Johnson" w:date="2020-05-22T08:51:00Z">
-                  <w:rPr/>
-                </w:rPrChange>
               </w:rPr>
             </w:pPr>
             <w:r>
               <w:rPr>
                 <w:strike/>
-                <w:rPrChange w:id="191" w:author="Mark Johnson" w:date="2020-05-22T08:51:00Z">
-                  <w:rPr/>
-                </w:rPrChange>
               </w:rPr>
               <w:t xml:space="preserve">annual </w:t>
             </w:r>
@@ -12621,9 +12187,6 @@
             <w:r>
               <w:rPr>
                 <w:strike/>
-                <w:rPrChange w:id="192" w:author="Mark Johnson" w:date="2020-05-22T08:51:00Z">
-                  <w:rPr/>
-                </w:rPrChange>
               </w:rPr>
               <w:t>precip</w:t>
             </w:r>
@@ -12631,9 +12194,6 @@
             <w:r>
               <w:rPr>
                 <w:strike/>
-                <w:rPrChange w:id="193" w:author="Mark Johnson" w:date="2020-05-22T08:51:00Z">
-                  <w:rPr/>
-                </w:rPrChange>
               </w:rPr>
               <w:t>. (mm)</w:t>
             </w:r>
@@ -12652,17 +12212,11 @@
               <w:jc w:val="right"/>
               <w:rPr>
                 <w:strike/>
-                <w:rPrChange w:id="194" w:author="Mark Johnson" w:date="2020-05-22T08:51:00Z">
-                  <w:rPr/>
-                </w:rPrChange>
               </w:rPr>
             </w:pPr>
             <w:r>
               <w:rPr>
                 <w:strike/>
-                <w:rPrChange w:id="195" w:author="Mark Johnson" w:date="2020-05-22T08:51:00Z">
-                  <w:rPr/>
-                </w:rPrChange>
               </w:rPr>
               <w:t>mean air temp. (°C)</w:t>
             </w:r>
@@ -12681,18 +12235,12 @@
               <w:jc w:val="right"/>
               <w:rPr>
                 <w:strike/>
-                <w:rPrChange w:id="196" w:author="Mark Johnson" w:date="2020-05-22T08:51:00Z">
-                  <w:rPr/>
-                </w:rPrChange>
               </w:rPr>
             </w:pPr>
             <w:proofErr w:type="spellStart"/>
             <w:r>
               <w:rPr>
                 <w:strike/>
-                <w:rPrChange w:id="197" w:author="Mark Johnson" w:date="2020-05-22T08:51:00Z">
-                  <w:rPr/>
-                </w:rPrChange>
               </w:rPr>
               <w:t>std.dev</w:t>
             </w:r>
@@ -12700,9 +12248,6 @@
             <w:r>
               <w:rPr>
                 <w:strike/>
-                <w:rPrChange w:id="198" w:author="Mark Johnson" w:date="2020-05-22T08:51:00Z">
-                  <w:rPr/>
-                </w:rPrChange>
               </w:rPr>
               <w:t>. (± °C)</w:t>
             </w:r>
@@ -12719,17 +12264,11 @@
               <w:jc w:val="right"/>
               <w:rPr>
                 <w:strike/>
-                <w:rPrChange w:id="199" w:author="Mark Johnson" w:date="2020-05-22T08:51:00Z">
-                  <w:rPr/>
-                </w:rPrChange>
               </w:rPr>
             </w:pPr>
             <w:r>
               <w:rPr>
                 <w:strike/>
-                <w:rPrChange w:id="200" w:author="Mark Johnson" w:date="2020-05-22T08:51:00Z">
-                  <w:rPr/>
-                </w:rPrChange>
               </w:rPr>
               <w:t>2014</w:t>
             </w:r>
@@ -12744,17 +12283,11 @@
               <w:jc w:val="right"/>
               <w:rPr>
                 <w:strike/>
-                <w:rPrChange w:id="201" w:author="Mark Johnson" w:date="2020-05-22T08:51:00Z">
-                  <w:rPr/>
-                </w:rPrChange>
               </w:rPr>
             </w:pPr>
             <w:r>
               <w:rPr>
                 <w:strike/>
-                <w:rPrChange w:id="202" w:author="Mark Johnson" w:date="2020-05-22T08:51:00Z">
-                  <w:rPr/>
-                </w:rPrChange>
               </w:rPr>
               <w:t>1260</w:t>
             </w:r>
@@ -12769,17 +12302,11 @@
               <w:jc w:val="right"/>
               <w:rPr>
                 <w:strike/>
-                <w:rPrChange w:id="203" w:author="Mark Johnson" w:date="2020-05-22T08:51:00Z">
-                  <w:rPr/>
-                </w:rPrChange>
               </w:rPr>
             </w:pPr>
             <w:r>
               <w:rPr>
                 <w:strike/>
-                <w:rPrChange w:id="204" w:author="Mark Johnson" w:date="2020-05-22T08:51:00Z">
-                  <w:rPr/>
-                </w:rPrChange>
               </w:rPr>
               <w:t>10.6</w:t>
             </w:r>
@@ -12794,17 +12321,11 @@
               <w:jc w:val="right"/>
               <w:rPr>
                 <w:strike/>
-                <w:rPrChange w:id="205" w:author="Mark Johnson" w:date="2020-05-22T08:51:00Z">
-                  <w:rPr/>
-                </w:rPrChange>
               </w:rPr>
             </w:pPr>
             <w:r>
               <w:rPr>
                 <w:strike/>
-                <w:rPrChange w:id="206" w:author="Mark Johnson" w:date="2020-05-22T08:51:00Z">
-                  <w:rPr/>
-                </w:rPrChange>
               </w:rPr>
               <w:t>6.7</w:t>
             </w:r>
@@ -12821,17 +12342,11 @@
               <w:jc w:val="right"/>
               <w:rPr>
                 <w:strike/>
-                <w:rPrChange w:id="207" w:author="Mark Johnson" w:date="2020-05-22T08:51:00Z">
-                  <w:rPr/>
-                </w:rPrChange>
               </w:rPr>
             </w:pPr>
             <w:r>
               <w:rPr>
                 <w:strike/>
-                <w:rPrChange w:id="208" w:author="Mark Johnson" w:date="2020-05-22T08:51:00Z">
-                  <w:rPr/>
-                </w:rPrChange>
               </w:rPr>
               <w:t>2015</w:t>
             </w:r>
@@ -12846,17 +12361,11 @@
               <w:jc w:val="right"/>
               <w:rPr>
                 <w:strike/>
-                <w:rPrChange w:id="209" w:author="Mark Johnson" w:date="2020-05-22T08:51:00Z">
-                  <w:rPr/>
-                </w:rPrChange>
               </w:rPr>
             </w:pPr>
             <w:r>
               <w:rPr>
                 <w:strike/>
-                <w:rPrChange w:id="210" w:author="Mark Johnson" w:date="2020-05-22T08:51:00Z">
-                  <w:rPr/>
-                </w:rPrChange>
               </w:rPr>
               <w:t>1281</w:t>
             </w:r>
@@ -12871,17 +12380,11 @@
               <w:jc w:val="right"/>
               <w:rPr>
                 <w:strike/>
-                <w:rPrChange w:id="211" w:author="Mark Johnson" w:date="2020-05-22T08:51:00Z">
-                  <w:rPr/>
-                </w:rPrChange>
               </w:rPr>
             </w:pPr>
             <w:r>
               <w:rPr>
                 <w:strike/>
-                <w:rPrChange w:id="212" w:author="Mark Johnson" w:date="2020-05-22T08:51:00Z">
-                  <w:rPr/>
-                </w:rPrChange>
               </w:rPr>
               <w:t>11.3</w:t>
             </w:r>
@@ -12896,17 +12399,11 @@
               <w:jc w:val="right"/>
               <w:rPr>
                 <w:strike/>
-                <w:rPrChange w:id="213" w:author="Mark Johnson" w:date="2020-05-22T08:51:00Z">
-                  <w:rPr/>
-                </w:rPrChange>
               </w:rPr>
             </w:pPr>
             <w:r>
               <w:rPr>
                 <w:strike/>
-                <w:rPrChange w:id="214" w:author="Mark Johnson" w:date="2020-05-22T08:51:00Z">
-                  <w:rPr/>
-                </w:rPrChange>
               </w:rPr>
               <w:t>6.3</w:t>
             </w:r>
@@ -12923,17 +12420,11 @@
               <w:jc w:val="right"/>
               <w:rPr>
                 <w:strike/>
-                <w:rPrChange w:id="215" w:author="Mark Johnson" w:date="2020-05-22T08:51:00Z">
-                  <w:rPr/>
-                </w:rPrChange>
               </w:rPr>
             </w:pPr>
             <w:r>
               <w:rPr>
                 <w:strike/>
-                <w:rPrChange w:id="216" w:author="Mark Johnson" w:date="2020-05-22T08:51:00Z">
-                  <w:rPr/>
-                </w:rPrChange>
               </w:rPr>
               <w:t>2016</w:t>
             </w:r>
@@ -12948,17 +12439,11 @@
               <w:jc w:val="right"/>
               <w:rPr>
                 <w:strike/>
-                <w:rPrChange w:id="217" w:author="Mark Johnson" w:date="2020-05-22T08:51:00Z">
-                  <w:rPr/>
-                </w:rPrChange>
               </w:rPr>
             </w:pPr>
             <w:r>
               <w:rPr>
                 <w:strike/>
-                <w:rPrChange w:id="218" w:author="Mark Johnson" w:date="2020-05-22T08:51:00Z">
-                  <w:rPr/>
-                </w:rPrChange>
               </w:rPr>
               <w:t>1526</w:t>
             </w:r>
@@ -12973,17 +12458,11 @@
               <w:jc w:val="right"/>
               <w:rPr>
                 <w:strike/>
-                <w:rPrChange w:id="219" w:author="Mark Johnson" w:date="2020-05-22T08:51:00Z">
-                  <w:rPr/>
-                </w:rPrChange>
               </w:rPr>
             </w:pPr>
             <w:r>
               <w:rPr>
                 <w:strike/>
-                <w:rPrChange w:id="220" w:author="Mark Johnson" w:date="2020-05-22T08:51:00Z">
-                  <w:rPr/>
-                </w:rPrChange>
               </w:rPr>
               <w:t>10.6</w:t>
             </w:r>
@@ -12998,17 +12477,11 @@
               <w:jc w:val="right"/>
               <w:rPr>
                 <w:strike/>
-                <w:rPrChange w:id="221" w:author="Mark Johnson" w:date="2020-05-22T08:51:00Z">
-                  <w:rPr/>
-                </w:rPrChange>
               </w:rPr>
             </w:pPr>
             <w:r>
               <w:rPr>
                 <w:strike/>
-                <w:rPrChange w:id="222" w:author="Mark Johnson" w:date="2020-05-22T08:51:00Z">
-                  <w:rPr/>
-                </w:rPrChange>
               </w:rPr>
               <w:t>6.2</w:t>
             </w:r>
@@ -13025,17 +12498,11 @@
               <w:jc w:val="right"/>
               <w:rPr>
                 <w:strike/>
-                <w:rPrChange w:id="223" w:author="Mark Johnson" w:date="2020-05-22T08:51:00Z">
-                  <w:rPr/>
-                </w:rPrChange>
               </w:rPr>
             </w:pPr>
             <w:r>
               <w:rPr>
                 <w:strike/>
-                <w:rPrChange w:id="224" w:author="Mark Johnson" w:date="2020-05-22T08:51:00Z">
-                  <w:rPr/>
-                </w:rPrChange>
               </w:rPr>
               <w:t>2017</w:t>
             </w:r>
@@ -13050,17 +12517,11 @@
               <w:jc w:val="right"/>
               <w:rPr>
                 <w:strike/>
-                <w:rPrChange w:id="225" w:author="Mark Johnson" w:date="2020-05-22T08:51:00Z">
-                  <w:rPr/>
-                </w:rPrChange>
               </w:rPr>
             </w:pPr>
             <w:r>
               <w:rPr>
                 <w:strike/>
-                <w:rPrChange w:id="226" w:author="Mark Johnson" w:date="2020-05-22T08:51:00Z">
-                  <w:rPr/>
-                </w:rPrChange>
               </w:rPr>
               <w:t>1331</w:t>
             </w:r>
@@ -13075,17 +12536,11 @@
               <w:jc w:val="right"/>
               <w:rPr>
                 <w:strike/>
-                <w:rPrChange w:id="227" w:author="Mark Johnson" w:date="2020-05-22T08:51:00Z">
-                  <w:rPr/>
-                </w:rPrChange>
               </w:rPr>
             </w:pPr>
             <w:r>
               <w:rPr>
                 <w:strike/>
-                <w:rPrChange w:id="228" w:author="Mark Johnson" w:date="2020-05-22T08:51:00Z">
-                  <w:rPr/>
-                </w:rPrChange>
               </w:rPr>
               <w:t>10.5</w:t>
             </w:r>
@@ -13100,17 +12555,11 @@
               <w:jc w:val="right"/>
               <w:rPr>
                 <w:strike/>
-                <w:rPrChange w:id="229" w:author="Mark Johnson" w:date="2020-05-22T08:51:00Z">
-                  <w:rPr/>
-                </w:rPrChange>
               </w:rPr>
             </w:pPr>
             <w:r>
               <w:rPr>
                 <w:strike/>
-                <w:rPrChange w:id="230" w:author="Mark Johnson" w:date="2020-05-22T08:51:00Z">
-                  <w:rPr/>
-                </w:rPrChange>
               </w:rPr>
               <w:t>7.1</w:t>
             </w:r>
@@ -13127,17 +12576,11 @@
               <w:jc w:val="right"/>
               <w:rPr>
                 <w:strike/>
-                <w:rPrChange w:id="231" w:author="Mark Johnson" w:date="2020-05-22T08:51:00Z">
-                  <w:rPr/>
-                </w:rPrChange>
               </w:rPr>
             </w:pPr>
             <w:r>
               <w:rPr>
                 <w:strike/>
-                <w:rPrChange w:id="232" w:author="Mark Johnson" w:date="2020-05-22T08:51:00Z">
-                  <w:rPr/>
-                </w:rPrChange>
               </w:rPr>
               <w:t>2018</w:t>
             </w:r>
@@ -13152,17 +12595,11 @@
               <w:jc w:val="right"/>
               <w:rPr>
                 <w:strike/>
-                <w:rPrChange w:id="233" w:author="Mark Johnson" w:date="2020-05-22T08:51:00Z">
-                  <w:rPr/>
-                </w:rPrChange>
               </w:rPr>
             </w:pPr>
             <w:r>
               <w:rPr>
                 <w:strike/>
-                <w:rPrChange w:id="234" w:author="Mark Johnson" w:date="2020-05-22T08:51:00Z">
-                  <w:rPr/>
-                </w:rPrChange>
               </w:rPr>
               <w:t>1636</w:t>
             </w:r>
@@ -13177,17 +12614,11 @@
               <w:jc w:val="right"/>
               <w:rPr>
                 <w:strike/>
-                <w:rPrChange w:id="235" w:author="Mark Johnson" w:date="2020-05-22T08:51:00Z">
-                  <w:rPr/>
-                </w:rPrChange>
               </w:rPr>
             </w:pPr>
             <w:r>
               <w:rPr>
                 <w:strike/>
-                <w:rPrChange w:id="236" w:author="Mark Johnson" w:date="2020-05-22T08:51:00Z">
-                  <w:rPr/>
-                </w:rPrChange>
               </w:rPr>
               <w:t>10.6</w:t>
             </w:r>
@@ -13202,17 +12633,11 @@
               <w:jc w:val="right"/>
               <w:rPr>
                 <w:strike/>
-                <w:rPrChange w:id="237" w:author="Mark Johnson" w:date="2020-05-22T08:51:00Z">
-                  <w:rPr/>
-                </w:rPrChange>
               </w:rPr>
             </w:pPr>
             <w:r>
               <w:rPr>
                 <w:strike/>
-                <w:rPrChange w:id="238" w:author="Mark Johnson" w:date="2020-05-22T08:51:00Z">
-                  <w:rPr/>
-                </w:rPrChange>
               </w:rPr>
               <w:t>6.6</w:t>
             </w:r>
@@ -13229,17 +12654,11 @@
               <w:jc w:val="right"/>
               <w:rPr>
                 <w:strike/>
-                <w:rPrChange w:id="239" w:author="Mark Johnson" w:date="2020-05-22T08:51:00Z">
-                  <w:rPr/>
-                </w:rPrChange>
               </w:rPr>
             </w:pPr>
             <w:r>
               <w:rPr>
                 <w:strike/>
-                <w:rPrChange w:id="240" w:author="Mark Johnson" w:date="2020-05-22T08:51:00Z">
-                  <w:rPr/>
-                </w:rPrChange>
               </w:rPr>
               <w:t>2019</w:t>
             </w:r>
@@ -13254,17 +12673,11 @@
               <w:jc w:val="right"/>
               <w:rPr>
                 <w:strike/>
-                <w:rPrChange w:id="241" w:author="Mark Johnson" w:date="2020-05-22T08:51:00Z">
-                  <w:rPr/>
-                </w:rPrChange>
               </w:rPr>
             </w:pPr>
             <w:r>
               <w:rPr>
                 <w:strike/>
-                <w:rPrChange w:id="242" w:author="Mark Johnson" w:date="2020-05-22T08:51:00Z">
-                  <w:rPr/>
-                </w:rPrChange>
               </w:rPr>
               <w:t>1494</w:t>
             </w:r>
@@ -13279,17 +12692,11 @@
               <w:jc w:val="right"/>
               <w:rPr>
                 <w:strike/>
-                <w:rPrChange w:id="243" w:author="Mark Johnson" w:date="2020-05-22T08:51:00Z">
-                  <w:rPr/>
-                </w:rPrChange>
               </w:rPr>
             </w:pPr>
             <w:r>
               <w:rPr>
                 <w:strike/>
-                <w:rPrChange w:id="244" w:author="Mark Johnson" w:date="2020-05-22T08:51:00Z">
-                  <w:rPr/>
-                </w:rPrChange>
               </w:rPr>
               <w:t>10.1</w:t>
             </w:r>
@@ -13304,17 +12711,11 @@
               <w:jc w:val="right"/>
               <w:rPr>
                 <w:strike/>
-                <w:rPrChange w:id="245" w:author="Mark Johnson" w:date="2020-05-22T08:51:00Z">
-                  <w:rPr/>
-                </w:rPrChange>
               </w:rPr>
             </w:pPr>
             <w:r>
               <w:rPr>
                 <w:strike/>
-                <w:rPrChange w:id="246" w:author="Mark Johnson" w:date="2020-05-22T08:51:00Z">
-                  <w:rPr/>
-                </w:rPrChange>
               </w:rPr>
               <w:t>6.3</w:t>
             </w:r>
@@ -13326,9 +12727,9 @@
       <w:pPr>
         <w:pStyle w:val="Heading3"/>
       </w:pPr>
-      <w:bookmarkStart w:id="247" w:name="leech-river-responses"/>
-      <w:bookmarkStart w:id="248" w:name="_Toc40747054"/>
-      <w:commentRangeEnd w:id="171"/>
+      <w:bookmarkStart w:id="70" w:name="leech-river-responses"/>
+      <w:bookmarkStart w:id="71" w:name="_Toc40747054"/>
+      <w:commentRangeEnd w:id="69"/>
       <w:r>
         <w:rPr>
           <w:rStyle w:val="CommentReference"/>
@@ -13336,13 +12737,13 @@
           <w:b w:val="0"/>
         </w:rPr>
         <w:lastRenderedPageBreak/>
-        <w:commentReference w:id="171"/>
+        <w:commentReference w:id="69"/>
       </w:r>
       <w:r>
         <w:t>Leech River Responses</w:t>
       </w:r>
-      <w:bookmarkEnd w:id="247"/>
-      <w:bookmarkEnd w:id="248"/>
+      <w:bookmarkEnd w:id="70"/>
+      <w:bookmarkEnd w:id="71"/>
     </w:p>
     <w:p>
       <w:r>
@@ -13459,13 +12860,13 @@
       <w:pPr>
         <w:pStyle w:val="Heading3"/>
       </w:pPr>
-      <w:bookmarkStart w:id="249" w:name="rain-events"/>
-      <w:bookmarkStart w:id="250" w:name="_Toc40747055"/>
+      <w:bookmarkStart w:id="72" w:name="rain-events"/>
+      <w:bookmarkStart w:id="73" w:name="_Toc40747055"/>
       <w:r>
         <w:t>Rain events</w:t>
       </w:r>
-      <w:bookmarkEnd w:id="249"/>
-      <w:bookmarkEnd w:id="250"/>
+      <w:bookmarkEnd w:id="72"/>
+      <w:bookmarkEnd w:id="73"/>
     </w:p>
     <w:p>
       <w:r>
@@ -13478,7 +12879,7 @@
       </w:r>
     </w:p>
     <w:p>
-      <w:commentRangeStart w:id="251"/>
+      <w:commentRangeStart w:id="74"/>
       <w:r>
         <w:t xml:space="preserve">Table 5: </w:t>
       </w:r>
@@ -13488,12 +12889,12 @@
         </w:rPr>
         <w:t>Rain events defined based on precipitation intensity</w:t>
       </w:r>
-      <w:commentRangeEnd w:id="251"/>
+      <w:commentRangeEnd w:id="74"/>
       <w:r>
         <w:rPr>
           <w:rStyle w:val="CommentReference"/>
         </w:rPr>
-        <w:commentReference w:id="251"/>
+        <w:commentReference w:id="74"/>
       </w:r>
     </w:p>
     <w:tbl>
@@ -14514,15 +13915,15 @@
       <w:pPr>
         <w:pStyle w:val="Heading2"/>
       </w:pPr>
-      <w:bookmarkStart w:id="252" w:name="river-samples-for-doc-analysis"/>
-      <w:bookmarkStart w:id="253" w:name="_Toc40747056"/>
-      <w:commentRangeStart w:id="254"/>
+      <w:bookmarkStart w:id="75" w:name="river-samples-for-doc-analysis"/>
+      <w:bookmarkStart w:id="76" w:name="_Toc40747056"/>
+      <w:commentRangeStart w:id="77"/>
       <w:r>
         <w:lastRenderedPageBreak/>
         <w:t>River samples for DOC analysis</w:t>
       </w:r>
-      <w:bookmarkEnd w:id="252"/>
-      <w:bookmarkEnd w:id="253"/>
+      <w:bookmarkEnd w:id="75"/>
+      <w:bookmarkEnd w:id="76"/>
     </w:p>
     <w:p>
       <w:r>
@@ -14739,28 +14140,28 @@
       <w:pPr>
         <w:pStyle w:val="Heading3"/>
       </w:pPr>
-      <w:bookmarkStart w:id="255" w:name="X3b15312a11c32952758f00587cce5df7ffdf76a"/>
-      <w:bookmarkStart w:id="256" w:name="_Toc40747057"/>
+      <w:bookmarkStart w:id="78" w:name="X3b15312a11c32952758f00587cce5df7ffdf76a"/>
+      <w:bookmarkStart w:id="79" w:name="_Toc40747057"/>
       <w:r>
         <w:t>DOC in association with other water quality parameters</w:t>
       </w:r>
-      <w:bookmarkEnd w:id="255"/>
-      <w:bookmarkEnd w:id="256"/>
+      <w:bookmarkEnd w:id="78"/>
+      <w:bookmarkEnd w:id="79"/>
     </w:p>
     <w:p>
       <w:pPr>
         <w:pStyle w:val="Heading4"/>
       </w:pPr>
-      <w:bookmarkStart w:id="257" w:name="metals-doc"/>
+      <w:bookmarkStart w:id="80" w:name="metals-doc"/>
       <w:r>
         <w:t>Metals &amp; DOC</w:t>
       </w:r>
-      <w:bookmarkEnd w:id="257"/>
+      <w:bookmarkEnd w:id="80"/>
     </w:p>
     <w:p>
       <w:pPr>
         <w:rPr>
-          <w:ins w:id="258" w:author="Mark Johnson" w:date="2020-05-22T08:57:00Z"/>
+          <w:ins w:id="81" w:author="Mark Johnson" w:date="2020-05-22T08:57:00Z"/>
         </w:rPr>
       </w:pPr>
       <w:r>
@@ -14782,18 +14183,18 @@
       <w:r>
         <w:t xml:space="preserve"> included in the analyses, many of which were below detection limits. </w:t>
       </w:r>
-      <w:commentRangeEnd w:id="254"/>
+      <w:commentRangeEnd w:id="77"/>
       <w:r>
         <w:rPr>
           <w:rStyle w:val="CommentReference"/>
         </w:rPr>
-        <w:commentReference w:id="254"/>
+        <w:commentReference w:id="77"/>
       </w:r>
     </w:p>
     <w:p>
       <w:pPr>
         <w:rPr>
-          <w:ins w:id="259" w:author="Mark Johnson" w:date="2020-05-22T08:57:00Z"/>
+          <w:ins w:id="82" w:author="Mark Johnson" w:date="2020-05-22T08:57:00Z"/>
         </w:rPr>
       </w:pPr>
     </w:p>
@@ -14801,10 +14202,10 @@
       <w:pPr>
         <w:pStyle w:val="CommentText"/>
         <w:rPr>
-          <w:ins w:id="260" w:author="Mark Johnson" w:date="2020-05-22T08:57:00Z"/>
+          <w:ins w:id="83" w:author="Mark Johnson" w:date="2020-05-22T08:57:00Z"/>
         </w:rPr>
       </w:pPr>
-      <w:ins w:id="261" w:author="Mark Johnson" w:date="2020-05-22T08:57:00Z">
+      <w:ins w:id="84" w:author="Mark Johnson" w:date="2020-05-22T08:57:00Z">
         <w:r>
           <w:rPr>
             <w:rStyle w:val="CommentReference"/>
@@ -14817,7 +14218,7 @@
       </w:ins>
     </w:p>
     <w:p>
-      <w:commentRangeStart w:id="262"/>
+      <w:commentRangeStart w:id="85"/>
       <w:r>
         <w:lastRenderedPageBreak/>
         <w:t xml:space="preserve">Samples which had detectable metals concentrations were plotted against parallel sample DOC concentrations (Figure 10 shows DOC with total metals in </w:t>
@@ -16163,23 +15564,23 @@
       <w:r>
         <w:t> </w:t>
       </w:r>
-      <w:commentRangeEnd w:id="262"/>
+      <w:commentRangeEnd w:id="85"/>
       <w:r>
         <w:rPr>
           <w:rStyle w:val="CommentReference"/>
         </w:rPr>
-        <w:commentReference w:id="262"/>
+        <w:commentReference w:id="85"/>
       </w:r>
     </w:p>
     <w:p>
       <w:pPr>
         <w:pStyle w:val="Heading4"/>
       </w:pPr>
-      <w:bookmarkStart w:id="263" w:name="nitrate-doc"/>
+      <w:bookmarkStart w:id="86" w:name="nitrate-doc"/>
       <w:r>
         <w:t>Nitrate &amp; DOC</w:t>
       </w:r>
-      <w:bookmarkEnd w:id="263"/>
+      <w:bookmarkEnd w:id="86"/>
     </w:p>
     <w:p>
       <w:r>
@@ -16362,11 +15763,11 @@
       <w:pPr>
         <w:pStyle w:val="Heading4"/>
       </w:pPr>
-      <w:bookmarkStart w:id="264" w:name="treatability-doc"/>
+      <w:bookmarkStart w:id="87" w:name="treatability-doc"/>
       <w:r>
         <w:t>Treatability &amp; DOC</w:t>
       </w:r>
-      <w:bookmarkEnd w:id="264"/>
+      <w:bookmarkEnd w:id="87"/>
     </w:p>
     <w:p>
       <w:r>
@@ -16495,17 +15896,22 @@
       <w:pPr>
         <w:pStyle w:val="Heading3"/>
       </w:pPr>
-      <w:bookmarkStart w:id="265" w:name="synoptic-sampling"/>
-      <w:bookmarkStart w:id="266" w:name="_Toc40747058"/>
+      <w:bookmarkStart w:id="88" w:name="synoptic-sampling"/>
+      <w:bookmarkStart w:id="89" w:name="_Toc40747058"/>
       <w:r>
         <w:t>Synoptic Sampling</w:t>
       </w:r>
-      <w:bookmarkEnd w:id="265"/>
-      <w:bookmarkEnd w:id="266"/>
-    </w:p>
-    <w:p>
-      <w:r>
-        <w:t>Over the sixteen month study period, 227 samples were collected at thirteen river sites across the Leech and Sooke water supply areas. Figure 15 shows DOC concentrations across each synoptically samples site, and Table 8 summarized the range of DOC concentrations.</w:t>
+      <w:bookmarkEnd w:id="88"/>
+      <w:bookmarkEnd w:id="89"/>
+    </w:p>
+    <w:p>
+      <w:r>
+        <w:t>Over the sixteen month study period, 227 samples were collected at thirteen river sites across the Leech and Sooke water supply areas. Figure 15 shows DOC concentrations a</w:t>
+      </w:r>
+      <w:bookmarkStart w:id="90" w:name="_GoBack"/>
+      <w:bookmarkEnd w:id="90"/>
+      <w:r>
+        <w:t>cross each synoptically samples site, and Table 8 summarized the range of DOC concentrations.</w:t>
       </w:r>
     </w:p>
     <w:p>
@@ -18114,11 +17520,11 @@
       <w:pPr>
         <w:pStyle w:val="Heading4"/>
       </w:pPr>
-      <w:bookmarkStart w:id="267" w:name="X8a0529aaecb3335c81e1d77aadea32ee416aa9e"/>
+      <w:bookmarkStart w:id="91" w:name="X8a0529aaecb3335c81e1d77aadea32ee416aa9e"/>
       <w:r>
         <w:t>Seasonal patterns: UV-absorption as indicator of molecular character</w:t>
       </w:r>
-      <w:bookmarkEnd w:id="267"/>
+      <w:bookmarkEnd w:id="91"/>
     </w:p>
     <w:p>
       <w:r>
@@ -18344,13 +17750,13 @@
       <w:pPr>
         <w:pStyle w:val="Heading2"/>
       </w:pPr>
-      <w:bookmarkStart w:id="268" w:name="X055c1400fca1babce2e75fd4f6bab6cd3a5b7c1"/>
-      <w:bookmarkStart w:id="269" w:name="_Toc40747059"/>
+      <w:bookmarkStart w:id="92" w:name="X055c1400fca1babce2e75fd4f6bab6cd3a5b7c1"/>
+      <w:bookmarkStart w:id="93" w:name="_Toc40747059"/>
       <w:r>
         <w:t>Leech watershed and nested sub-catchments</w:t>
       </w:r>
-      <w:bookmarkEnd w:id="268"/>
-      <w:bookmarkEnd w:id="269"/>
+      <w:bookmarkEnd w:id="92"/>
+      <w:bookmarkEnd w:id="93"/>
     </w:p>
     <w:p>
       <w:r>
@@ -21678,14 +21084,14 @@
       <w:pPr>
         <w:pStyle w:val="Heading3"/>
       </w:pPr>
-      <w:bookmarkStart w:id="270" w:name="temporal-patterns"/>
-      <w:bookmarkStart w:id="271" w:name="_Toc40747060"/>
+      <w:bookmarkStart w:id="94" w:name="temporal-patterns"/>
+      <w:bookmarkStart w:id="95" w:name="_Toc40747060"/>
       <w:r>
         <w:lastRenderedPageBreak/>
         <w:t>Temporal patterns</w:t>
       </w:r>
-      <w:bookmarkEnd w:id="270"/>
-      <w:bookmarkEnd w:id="271"/>
+      <w:bookmarkEnd w:id="94"/>
+      <w:bookmarkEnd w:id="95"/>
     </w:p>
     <w:p>
       <w:r>
@@ -21771,13 +21177,13 @@
       <w:pPr>
         <w:pStyle w:val="Heading3"/>
       </w:pPr>
-      <w:bookmarkStart w:id="272" w:name="seasonal-trends"/>
-      <w:bookmarkStart w:id="273" w:name="_Toc40747061"/>
+      <w:bookmarkStart w:id="96" w:name="seasonal-trends"/>
+      <w:bookmarkStart w:id="97" w:name="_Toc40747061"/>
       <w:r>
         <w:t>Seasonal trends</w:t>
       </w:r>
-      <w:bookmarkEnd w:id="272"/>
-      <w:bookmarkEnd w:id="273"/>
+      <w:bookmarkEnd w:id="96"/>
+      <w:bookmarkEnd w:id="97"/>
     </w:p>
     <w:p>
       <w:r>
@@ -23617,11 +23023,11 @@
       <w:pPr>
         <w:pStyle w:val="Heading4"/>
       </w:pPr>
-      <w:bookmarkStart w:id="274" w:name="stormflow-representation"/>
+      <w:bookmarkStart w:id="98" w:name="stormflow-representation"/>
       <w:r>
         <w:t>Stormflow representation</w:t>
       </w:r>
-      <w:bookmarkEnd w:id="274"/>
+      <w:bookmarkEnd w:id="98"/>
     </w:p>
     <w:p>
       <w:r>
@@ -26921,14 +26327,14 @@
       <w:pPr>
         <w:pStyle w:val="Heading3"/>
       </w:pPr>
-      <w:bookmarkStart w:id="275" w:name="X01c97e7c0051c30bc01f4516b13f2118c3f5dec"/>
-      <w:bookmarkStart w:id="276" w:name="_Toc40747062"/>
+      <w:bookmarkStart w:id="99" w:name="X01c97e7c0051c30bc01f4516b13f2118c3f5dec"/>
+      <w:bookmarkStart w:id="100" w:name="_Toc40747062"/>
       <w:r>
         <w:lastRenderedPageBreak/>
         <w:t>Rising limb – hydrologic versus supply controls on export</w:t>
       </w:r>
-      <w:bookmarkEnd w:id="275"/>
-      <w:bookmarkEnd w:id="276"/>
+      <w:bookmarkEnd w:id="99"/>
+      <w:bookmarkEnd w:id="100"/>
     </w:p>
     <w:p>
       <w:r>
@@ -27005,26 +26411,26 @@
       <w:pPr>
         <w:pStyle w:val="Heading2"/>
       </w:pPr>
-      <w:bookmarkStart w:id="277" w:name="quality-control"/>
-      <w:bookmarkStart w:id="278" w:name="_Toc40747063"/>
+      <w:bookmarkStart w:id="101" w:name="quality-control"/>
+      <w:bookmarkStart w:id="102" w:name="_Toc40747063"/>
       <w:r>
         <w:lastRenderedPageBreak/>
         <w:t>Quality Control</w:t>
       </w:r>
-      <w:bookmarkEnd w:id="277"/>
-      <w:bookmarkEnd w:id="278"/>
+      <w:bookmarkEnd w:id="101"/>
+      <w:bookmarkEnd w:id="102"/>
     </w:p>
     <w:p>
       <w:pPr>
         <w:pStyle w:val="Heading3"/>
       </w:pPr>
-      <w:bookmarkStart w:id="279" w:name="vertical-rack-hold-time-experiments"/>
-      <w:bookmarkStart w:id="280" w:name="_Toc40747064"/>
+      <w:bookmarkStart w:id="103" w:name="vertical-rack-hold-time-experiments"/>
+      <w:bookmarkStart w:id="104" w:name="_Toc40747064"/>
       <w:r>
         <w:t>Vertical Rack Hold-Time Experiments</w:t>
       </w:r>
-      <w:bookmarkEnd w:id="279"/>
-      <w:bookmarkEnd w:id="280"/>
+      <w:bookmarkEnd w:id="103"/>
+      <w:bookmarkEnd w:id="104"/>
     </w:p>
     <w:p>
       <w:r>
@@ -28048,13 +27454,13 @@
       <w:pPr>
         <w:pStyle w:val="Heading3"/>
       </w:pPr>
-      <w:bookmarkStart w:id="281" w:name="laboratory"/>
-      <w:bookmarkStart w:id="282" w:name="_Toc40747065"/>
+      <w:bookmarkStart w:id="105" w:name="laboratory"/>
+      <w:bookmarkStart w:id="106" w:name="_Toc40747065"/>
       <w:r>
         <w:t>Laboratory</w:t>
       </w:r>
-      <w:bookmarkEnd w:id="281"/>
-      <w:bookmarkEnd w:id="282"/>
+      <w:bookmarkEnd w:id="105"/>
+      <w:bookmarkEnd w:id="106"/>
     </w:p>
     <w:p>
       <w:r>
@@ -28062,7 +27468,7 @@
       </w:r>
     </w:p>
     <w:p>
-      <w:bookmarkStart w:id="283" w:name="random-forests"/>
+      <w:bookmarkStart w:id="107" w:name="random-forests"/>
     </w:p>
     <w:p/>
     <w:p>
@@ -28092,7 +27498,7 @@
         </w:rPr>
         <w:t>andom Forests</w:t>
       </w:r>
-      <w:bookmarkEnd w:id="283"/>
+      <w:bookmarkEnd w:id="107"/>
     </w:p>
     <w:p>
       <w:pPr>
@@ -28109,47 +27515,47 @@
       <w:pPr>
         <w:pStyle w:val="Heading1"/>
       </w:pPr>
-      <w:bookmarkStart w:id="284" w:name="discussion"/>
-      <w:bookmarkStart w:id="285" w:name="_Toc40747066"/>
+      <w:bookmarkStart w:id="108" w:name="discussion"/>
+      <w:bookmarkStart w:id="109" w:name="_Toc40747066"/>
       <w:r>
         <w:lastRenderedPageBreak/>
         <w:t>Discussion</w:t>
       </w:r>
-      <w:bookmarkEnd w:id="284"/>
-      <w:bookmarkEnd w:id="285"/>
+      <w:bookmarkEnd w:id="108"/>
+      <w:bookmarkEnd w:id="109"/>
     </w:p>
     <w:p>
       <w:pPr>
         <w:pStyle w:val="Heading1"/>
       </w:pPr>
-      <w:bookmarkStart w:id="286" w:name="conclusions"/>
-      <w:bookmarkStart w:id="287" w:name="_Toc40747067"/>
+      <w:bookmarkStart w:id="110" w:name="conclusions"/>
+      <w:bookmarkStart w:id="111" w:name="_Toc40747067"/>
       <w:r>
         <w:lastRenderedPageBreak/>
         <w:t>Conclusions</w:t>
       </w:r>
-      <w:bookmarkEnd w:id="286"/>
-      <w:bookmarkEnd w:id="287"/>
+      <w:bookmarkEnd w:id="110"/>
+      <w:bookmarkEnd w:id="111"/>
     </w:p>
     <w:p>
       <w:pPr>
         <w:pStyle w:val="Heading1"/>
       </w:pPr>
-      <w:bookmarkStart w:id="288" w:name="references"/>
-      <w:bookmarkStart w:id="289" w:name="_Toc40747068"/>
+      <w:bookmarkStart w:id="112" w:name="references"/>
+      <w:bookmarkStart w:id="113" w:name="_Toc40747068"/>
       <w:r>
         <w:lastRenderedPageBreak/>
         <w:t>References</w:t>
       </w:r>
-      <w:bookmarkEnd w:id="288"/>
-      <w:bookmarkEnd w:id="289"/>
+      <w:bookmarkEnd w:id="112"/>
+      <w:bookmarkEnd w:id="113"/>
     </w:p>
     <w:p>
       <w:pPr>
         <w:pStyle w:val="Bibliography"/>
       </w:pPr>
-      <w:bookmarkStart w:id="290" w:name="ref-Abbott2018"/>
-      <w:bookmarkStart w:id="291" w:name="refs"/>
+      <w:bookmarkStart w:id="114" w:name="ref-Abbott2018"/>
+      <w:bookmarkStart w:id="115" w:name="refs"/>
       <w:r>
         <w:t xml:space="preserve">Abbott, Benjamin W., Gérard Gruau, Jay P. Zarnetske, Florentina Moatar, Lou Barbe, Zahra Thomas, Ophélie Fovet, et al. 2018. “Unexpected spatial stability of water chemistry in headwater stream networks.” </w:t>
       </w:r>
@@ -28178,8 +27584,8 @@
       <w:pPr>
         <w:pStyle w:val="Bibliography"/>
       </w:pPr>
-      <w:bookmarkStart w:id="292" w:name="ref-Aiken2011"/>
-      <w:bookmarkEnd w:id="290"/>
+      <w:bookmarkStart w:id="116" w:name="ref-Aiken2011"/>
+      <w:bookmarkEnd w:id="114"/>
       <w:r>
         <w:t xml:space="preserve">Aiken, George R., Heileen Hsu-Kim, and Joseph N. Ryan. 2011. “Influence of dissolved organic matter on the environmental fate of metals, nanoparticles, and colloids.” </w:t>
       </w:r>
@@ -28208,8 +27614,8 @@
       <w:pPr>
         <w:pStyle w:val="Bibliography"/>
       </w:pPr>
-      <w:bookmarkStart w:id="293" w:name="ref-Avagyan2014"/>
-      <w:bookmarkEnd w:id="292"/>
+      <w:bookmarkStart w:id="117" w:name="ref-Avagyan2014"/>
+      <w:bookmarkEnd w:id="116"/>
       <w:r>
         <w:t xml:space="preserve">Avagyan, Armine, Benjamin R. K. Runkle, and Lars Kutzbach. 2014. “Application of high-resolution spectral absorbance measurements to determine dissolved organic carbon concentration in remote areas.” </w:t>
       </w:r>
@@ -28238,8 +27644,8 @@
       <w:pPr>
         <w:pStyle w:val="Bibliography"/>
       </w:pPr>
-      <w:bookmarkStart w:id="294" w:name="ref-BC2019"/>
-      <w:bookmarkEnd w:id="293"/>
+      <w:bookmarkStart w:id="118" w:name="ref-BC2019"/>
+      <w:bookmarkEnd w:id="117"/>
       <w:r>
         <w:t xml:space="preserve">British Columbia Ministry of Environment. 2017. “Source Drinking Water Quality Guidelines: Guideline Summary.” Victoria, B.C.: Prov. B.C. </w:t>
       </w:r>
@@ -28259,8 +27665,8 @@
       <w:pPr>
         <w:pStyle w:val="Bibliography"/>
       </w:pPr>
-      <w:bookmarkStart w:id="295" w:name="ref-CCME2004"/>
-      <w:bookmarkEnd w:id="294"/>
+      <w:bookmarkStart w:id="119" w:name="ref-CCME2004"/>
+      <w:bookmarkEnd w:id="118"/>
       <w:r>
         <w:t>Canadian Council of Ministers of the Environment. 2004. “From source to tap : guidance on the multi-barrier approach to safe drinking water.”</w:t>
       </w:r>
@@ -28269,8 +27675,8 @@
       <w:pPr>
         <w:pStyle w:val="Bibliography"/>
       </w:pPr>
-      <w:bookmarkStart w:id="296" w:name="ref-Chow2008"/>
-      <w:bookmarkEnd w:id="295"/>
+      <w:bookmarkStart w:id="120" w:name="ref-Chow2008"/>
+      <w:bookmarkEnd w:id="119"/>
       <w:r>
         <w:t xml:space="preserve">Chow, Alex T., Randy A. Dahlgren, Qian Zhang, and P. K. Wong. 2008. “Relationships between specific ultraviolet absorbance and trihalomethane precursors of different carbon sources.” </w:t>
       </w:r>
@@ -28299,8 +27705,8 @@
       <w:pPr>
         <w:pStyle w:val="Bibliography"/>
       </w:pPr>
-      <w:bookmarkStart w:id="297" w:name="ref-Creed2015"/>
-      <w:bookmarkEnd w:id="296"/>
+      <w:bookmarkStart w:id="121" w:name="ref-Creed2015"/>
+      <w:bookmarkEnd w:id="120"/>
       <w:r>
         <w:t xml:space="preserve">Creed, IF Irena F, DM Diane M Mcknight, Brian A Pellerin, Mark B Green, Brian A Bergamaschi, George R Aiken, Douglas A Burns, et al. 2015. “The river as a chemostat : fresh perspectives on dissolved organic matter flowing down the river continuum.” </w:t>
       </w:r>
@@ -28329,8 +27735,8 @@
       <w:pPr>
         <w:pStyle w:val="Bibliography"/>
       </w:pPr>
-      <w:bookmarkStart w:id="298" w:name="ref-MWH2014"/>
-      <w:bookmarkEnd w:id="297"/>
+      <w:bookmarkStart w:id="122" w:name="ref-MWH2014"/>
+      <w:bookmarkEnd w:id="121"/>
       <w:r>
         <w:t xml:space="preserve">Critten, John C. Trussell, Rhodes. Hand, David. Howe, Kerry. Tchobanoglous, George. 2014. </w:t>
       </w:r>
@@ -28359,8 +27765,8 @@
       <w:pPr>
         <w:pStyle w:val="Bibliography"/>
       </w:pPr>
-      <w:bookmarkStart w:id="299" w:name="ref-Delpla2016"/>
-      <w:bookmarkEnd w:id="298"/>
+      <w:bookmarkStart w:id="123" w:name="ref-Delpla2016"/>
+      <w:bookmarkEnd w:id="122"/>
       <w:r>
         <w:rPr>
           <w:lang w:val="pt-BR"/>
@@ -28395,8 +27801,8 @@
       <w:pPr>
         <w:pStyle w:val="Bibliography"/>
       </w:pPr>
-      <w:bookmarkStart w:id="300" w:name="ref-Dudley2003"/>
-      <w:bookmarkEnd w:id="299"/>
+      <w:bookmarkStart w:id="124" w:name="ref-Dudley2003"/>
+      <w:bookmarkEnd w:id="123"/>
       <w:r>
         <w:t xml:space="preserve">Dudley, N, and S Stolton. 2003. “Running Pure: The importance of forest protected areas to drinking water.” World Bank / WWF Alliance for Forest Conservation; </w:t>
       </w:r>
@@ -28420,8 +27826,8 @@
       <w:pPr>
         <w:pStyle w:val="Bibliography"/>
       </w:pPr>
-      <w:bookmarkStart w:id="301" w:name="ref-StdMet2000"/>
-      <w:bookmarkEnd w:id="300"/>
+      <w:bookmarkStart w:id="125" w:name="ref-StdMet2000"/>
+      <w:bookmarkEnd w:id="124"/>
       <w:r>
         <w:t xml:space="preserve">Eaton, A. D., Clesceri, L. S., Greenberg, A. E., Franson, M. A. H. 2000. “Total Organic Carbon (TOC) - 5310 A.” In </w:t>
       </w:r>
@@ -28450,8 +27856,8 @@
       <w:pPr>
         <w:pStyle w:val="Bibliography"/>
       </w:pPr>
-      <w:bookmarkStart w:id="302" w:name="ref-Emelko2011"/>
-      <w:bookmarkEnd w:id="301"/>
+      <w:bookmarkStart w:id="126" w:name="ref-Emelko2011"/>
+      <w:bookmarkEnd w:id="125"/>
       <w:r>
         <w:t xml:space="preserve">Emelko, Monica B., Uldis Silins, Kevin D. Bladon, and Micheal Stone. 2011. “Implications of land disturbance on drinking water treatability in a changing climate: Demonstrating the need for " source water supply and protection" strategies.” </w:t>
       </w:r>
@@ -28480,8 +27886,8 @@
       <w:pPr>
         <w:pStyle w:val="Bibliography"/>
       </w:pPr>
-      <w:bookmarkStart w:id="303" w:name="ref-Graczyk2000"/>
-      <w:bookmarkEnd w:id="302"/>
+      <w:bookmarkStart w:id="127" w:name="ref-Graczyk2000"/>
+      <w:bookmarkEnd w:id="126"/>
       <w:r>
         <w:t xml:space="preserve">Graczyk, David J., Dale M. Robertson, William J. Rose, and Jeffrey J. Steur. 2000. “Comparison of water-quality samples collected by siphon samplers and automatic samplers in Wisconsin.” Middleton, Dane County, Wisconsin: U.S. Department of the Interior U.S. Geological Survey. </w:t>
       </w:r>
@@ -28501,8 +27907,8 @@
       <w:pPr>
         <w:pStyle w:val="Bibliography"/>
       </w:pPr>
-      <w:bookmarkStart w:id="304" w:name="ref-HealthCanada2019"/>
-      <w:bookmarkEnd w:id="303"/>
+      <w:bookmarkStart w:id="128" w:name="ref-HealthCanada2019"/>
+      <w:bookmarkEnd w:id="127"/>
       <w:r>
         <w:t xml:space="preserve">Health Canada. 2019. “Guidance on Natural Organic Matter in Drinking Water.” </w:t>
       </w:r>
@@ -28522,8 +27928,8 @@
       <w:pPr>
         <w:pStyle w:val="Bibliography"/>
       </w:pPr>
-      <w:bookmarkStart w:id="305" w:name="ref-HealthCanada2006"/>
-      <w:bookmarkEnd w:id="304"/>
+      <w:bookmarkStart w:id="129" w:name="ref-HealthCanada2006"/>
+      <w:bookmarkEnd w:id="128"/>
       <w:r>
         <w:t xml:space="preserve">HealthCanada. 2006. “Drinking Water Chlorination.” </w:t>
       </w:r>
@@ -28543,8 +27949,8 @@
       <w:pPr>
         <w:pStyle w:val="Bibliography"/>
       </w:pPr>
-      <w:bookmarkStart w:id="306" w:name="ref-HealthLinkBC2018"/>
-      <w:bookmarkEnd w:id="305"/>
+      <w:bookmarkStart w:id="130" w:name="ref-HealthLinkBC2018"/>
+      <w:bookmarkEnd w:id="129"/>
       <w:r>
         <w:t xml:space="preserve">HealthLinkBC. 2018. “Drinking Water Chlorination,” no. 49. </w:t>
       </w:r>
@@ -28564,8 +27970,8 @@
       <w:pPr>
         <w:pStyle w:val="Bibliography"/>
       </w:pPr>
-      <w:bookmarkStart w:id="307" w:name="ref-Helms2008"/>
-      <w:bookmarkEnd w:id="306"/>
+      <w:bookmarkStart w:id="131" w:name="ref-Helms2008"/>
+      <w:bookmarkEnd w:id="130"/>
       <w:r>
         <w:t xml:space="preserve">Helms, John R, Avon Stubbins, Jason D Ritchie, Elizabeth C Minor, and Kenneth Mopper. 2008. “Absorption Spectral Slopes and Slope Ratios as Indicators of Molecular Weight , Source , and Photobleaching of Chromophoric Dissolved Organic Matter Author ( s ): John R . Helms , Aron Stubbins , Jason D . Ritchie , Elizabeth C . Minor , David J . Kieber.” </w:t>
       </w:r>
@@ -28594,8 +28000,8 @@
       <w:pPr>
         <w:pStyle w:val="Bibliography"/>
       </w:pPr>
-      <w:bookmarkStart w:id="308" w:name="ref-Hua2015"/>
-      <w:bookmarkEnd w:id="307"/>
+      <w:bookmarkStart w:id="132" w:name="ref-Hua2015"/>
+      <w:bookmarkEnd w:id="131"/>
       <w:r>
         <w:t xml:space="preserve">Hua, Guanghui, David A. Reckhow, and Ibrahim Abusallout. 2015. “Correlation between SUVA and DBP formation during chlorination and chloramination of NOM fractions from different sources.” </w:t>
       </w:r>
@@ -28624,8 +28030,8 @@
       <w:pPr>
         <w:pStyle w:val="Bibliography"/>
       </w:pPr>
-      <w:bookmarkStart w:id="309" w:name="ref-Jacangelo1995"/>
-      <w:bookmarkEnd w:id="308"/>
+      <w:bookmarkStart w:id="133" w:name="ref-Jacangelo1995"/>
+      <w:bookmarkEnd w:id="132"/>
       <w:r>
         <w:lastRenderedPageBreak/>
         <w:t xml:space="preserve">Jacangelo, Joseph G., Jack DeMarco, Douglas M. Owen, and Stephen J. Randtke. 1995. “Selected processes for removing NOM: An overview.” </w:t>
@@ -28655,8 +28061,8 @@
       <w:pPr>
         <w:pStyle w:val="Bibliography"/>
       </w:pPr>
-      <w:bookmarkStart w:id="310" w:name="ref-Johnson1997"/>
-      <w:bookmarkEnd w:id="309"/>
+      <w:bookmarkStart w:id="134" w:name="ref-Johnson1997"/>
+      <w:bookmarkEnd w:id="133"/>
       <w:r>
         <w:t xml:space="preserve">Johnson, Lucinda, Carl Richards, George Host, and John Arthur. 1997. “Landscape influences on water chemistry in Midwestern stream ecosystems.” </w:t>
       </w:r>
@@ -28685,8 +28091,8 @@
       <w:pPr>
         <w:pStyle w:val="Bibliography"/>
       </w:pPr>
-      <w:bookmarkStart w:id="311" w:name="ref-LaZerte1991"/>
-      <w:bookmarkEnd w:id="310"/>
+      <w:bookmarkStart w:id="135" w:name="ref-LaZerte1991"/>
+      <w:bookmarkEnd w:id="134"/>
       <w:r>
         <w:t xml:space="preserve">LaZerte, Bruce. 1991. “Metal transport and retention: the role of dissolved organic carbon.” December. Ontario: Dorset Research Centre, for Ontario Ministry of the Environment. </w:t>
       </w:r>
@@ -28706,8 +28112,8 @@
       <w:pPr>
         <w:pStyle w:val="Bibliography"/>
       </w:pPr>
-      <w:bookmarkStart w:id="312" w:name="ref-Li2014"/>
-      <w:bookmarkEnd w:id="311"/>
+      <w:bookmarkStart w:id="136" w:name="ref-Li2014"/>
+      <w:bookmarkEnd w:id="135"/>
       <w:r>
         <w:t xml:space="preserve">Li, Angzhen, Xu Zhao, Ran Mao, Huijuan Liu, and Jiuhui Qu. 2014. “Characterization of dissolved organic matter from surface waters with low to high dissolved organic carbon and the related disinfection byproduct formation potential.” </w:t>
       </w:r>
@@ -28736,8 +28142,8 @@
       <w:pPr>
         <w:pStyle w:val="Bibliography"/>
       </w:pPr>
-      <w:bookmarkStart w:id="313" w:name="ref-Matilainen2011"/>
-      <w:bookmarkEnd w:id="312"/>
+      <w:bookmarkStart w:id="137" w:name="ref-Matilainen2011"/>
+      <w:bookmarkEnd w:id="136"/>
       <w:r>
         <w:t xml:space="preserve">Matilainen, Anu, Egil T. Gjessing, Tanja Lahtinen, Leif Hed, Amit Bhatnagar, and Mika Sillanpää. 2011. “An overview of the methods used in the characterisation of natural organic matter (NOM) in relation to drinking water treatment.” </w:t>
       </w:r>
@@ -28766,8 +28172,8 @@
       <w:pPr>
         <w:pStyle w:val="Bibliography"/>
       </w:pPr>
-      <w:bookmarkStart w:id="314" w:name="ref-Matilainen2010"/>
-      <w:bookmarkEnd w:id="313"/>
+      <w:bookmarkStart w:id="138" w:name="ref-Matilainen2010"/>
+      <w:bookmarkEnd w:id="137"/>
       <w:r>
         <w:t xml:space="preserve">Matilainen, Anu, Mikko Vepsäläinen, and Mika Sillanpää. 2010. “Natural organic matter removal by coagulation during drinking water treatment: A review.” </w:t>
       </w:r>
@@ -28796,8 +28202,8 @@
       <w:pPr>
         <w:pStyle w:val="Bibliography"/>
       </w:pPr>
-      <w:bookmarkStart w:id="315" w:name="ref-Meyer1983"/>
-      <w:bookmarkEnd w:id="314"/>
+      <w:bookmarkStart w:id="139" w:name="ref-Meyer1983"/>
+      <w:bookmarkEnd w:id="138"/>
       <w:r>
         <w:t xml:space="preserve">Meyer, Judy L., and Cathy M . Tate. 1983. “The Effects of Watershed Disturbance on Dissolved Organic Carbon Dynamics of a Stream.” </w:t>
       </w:r>
@@ -28826,8 +28232,8 @@
       <w:pPr>
         <w:pStyle w:val="Bibliography"/>
       </w:pPr>
-      <w:bookmarkStart w:id="316" w:name="ref-Mistick2019"/>
-      <w:bookmarkEnd w:id="315"/>
+      <w:bookmarkStart w:id="140" w:name="ref-Mistick2019"/>
+      <w:bookmarkEnd w:id="139"/>
       <w:r>
         <w:t>Mistick, Emily. 2019. “Forest harvest and water treatability: Analysis of dissolved organic carbon in headwater streams of contrasting forest harvest history during base flow and storm flow.” PhD thesis, UNIVERSITY OF BRITISH COLUMBIA.</w:t>
       </w:r>
@@ -28836,8 +28242,8 @@
       <w:pPr>
         <w:pStyle w:val="Bibliography"/>
       </w:pPr>
-      <w:bookmarkStart w:id="317" w:name="ref-Mosher2015"/>
-      <w:bookmarkEnd w:id="316"/>
+      <w:bookmarkStart w:id="141" w:name="ref-Mosher2015"/>
+      <w:bookmarkEnd w:id="140"/>
       <w:r>
         <w:t xml:space="preserve">Mosher, Jennifer J., Louis A. Kaplan, David C. Podgorski, Amy M. McKenna, and Alan G. Marshall. 2015. “Longitudinal shifts in dissolved organic matter chemogeography and chemodiversity within headwater streams: a river continuum reprise.” </w:t>
       </w:r>
@@ -28869,8 +28275,8 @@
           <w:lang w:val="pt-BR"/>
         </w:rPr>
       </w:pPr>
-      <w:bookmarkStart w:id="318" w:name="ref-Oni2013"/>
-      <w:bookmarkEnd w:id="317"/>
+      <w:bookmarkStart w:id="142" w:name="ref-Oni2013"/>
+      <w:bookmarkEnd w:id="141"/>
       <w:r>
         <w:lastRenderedPageBreak/>
         <w:t xml:space="preserve">Oni, S. K., M. N. Futter, K. Bishop, S. J. Köhler, M. Ottosson-Löfvenius, and H. Laudon. 2013. “Long-term patterns in dissolved organic carbon, major elements and trace metals in boreal headwater catchments: Trends, mechanisms and heterogeneity.” </w:t>
@@ -28908,8 +28314,8 @@
       <w:pPr>
         <w:pStyle w:val="Bibliography"/>
       </w:pPr>
-      <w:bookmarkStart w:id="319" w:name="ref-Palleiro2013"/>
-      <w:bookmarkEnd w:id="318"/>
+      <w:bookmarkStart w:id="143" w:name="ref-Palleiro2013"/>
+      <w:bookmarkEnd w:id="142"/>
       <w:r>
         <w:rPr>
           <w:lang w:val="pt-BR"/>
@@ -28944,8 +28350,8 @@
       <w:pPr>
         <w:pStyle w:val="Bibliography"/>
       </w:pPr>
-      <w:bookmarkStart w:id="320" w:name="ref-Peuravuori1997"/>
-      <w:bookmarkEnd w:id="319"/>
+      <w:bookmarkStart w:id="144" w:name="ref-Peuravuori1997"/>
+      <w:bookmarkEnd w:id="143"/>
       <w:r>
         <w:t xml:space="preserve">Peuravuori, Juhani, and Kalevi Pihlaja. 1997. “Molecular size distribution and spectroscopic properties of aquatic humic substances.” </w:t>
       </w:r>
@@ -28974,8 +28380,8 @@
       <w:pPr>
         <w:pStyle w:val="Bibliography"/>
       </w:pPr>
-      <w:bookmarkStart w:id="321" w:name="ref-Pike2010"/>
-      <w:bookmarkEnd w:id="320"/>
+      <w:bookmarkStart w:id="145" w:name="ref-Pike2010"/>
+      <w:bookmarkEnd w:id="144"/>
       <w:r>
         <w:t xml:space="preserve">Pike, R., M. Feller, J. Stednick, K Rieberger, and M Carver. 2010. “Water Quality and Forest Management.” In </w:t>
       </w:r>
@@ -29004,8 +28410,8 @@
       <w:pPr>
         <w:pStyle w:val="Bibliography"/>
       </w:pPr>
-      <w:bookmarkStart w:id="322" w:name="ref-Rautu2019"/>
-      <w:bookmarkEnd w:id="321"/>
+      <w:bookmarkStart w:id="146" w:name="ref-Rautu2019"/>
+      <w:bookmarkEnd w:id="145"/>
       <w:r>
         <w:t>Rautu, Roxana. 2019. “Linking Seasonal and Spatial Stream Carbon Dynamics to Landscape Characteristics in Selected Watersheds on the Olympic Peninsula.” PhD thesis, University of Washington.</w:t>
       </w:r>
@@ -29014,8 +28420,8 @@
       <w:pPr>
         <w:pStyle w:val="Bibliography"/>
       </w:pPr>
-      <w:bookmarkStart w:id="323" w:name="ref-Raymond2010"/>
-      <w:bookmarkEnd w:id="322"/>
+      <w:bookmarkStart w:id="147" w:name="ref-Raymond2010"/>
+      <w:bookmarkEnd w:id="146"/>
       <w:r>
         <w:t xml:space="preserve">Raymond, Peter A, James E Saiers, Source Biogeochemistry, No September, Peter A Raymond, and James E Saiers. 2010. “Event controlled DOC export from forested watersheds.” </w:t>
       </w:r>
@@ -29044,8 +28450,8 @@
       <w:pPr>
         <w:pStyle w:val="Bibliography"/>
       </w:pPr>
-      <w:bookmarkStart w:id="324" w:name="ref-Raymond2016"/>
-      <w:bookmarkEnd w:id="323"/>
+      <w:bookmarkStart w:id="148" w:name="ref-Raymond2016"/>
+      <w:bookmarkEnd w:id="147"/>
       <w:r>
         <w:t xml:space="preserve">Raymond, Peter A, James E Saiers, William V Sobczak, and E James. 2016. “Hydrological and biogeochemical controls on watershed dissolved organic matter transport: pulse-shunt concept.” </w:t>
       </w:r>
@@ -29074,8 +28480,8 @@
       <w:pPr>
         <w:pStyle w:val="Bibliography"/>
       </w:pPr>
-      <w:bookmarkStart w:id="325" w:name="ref-Richardson2007"/>
-      <w:bookmarkEnd w:id="324"/>
+      <w:bookmarkStart w:id="149" w:name="ref-Richardson2007"/>
+      <w:bookmarkEnd w:id="148"/>
       <w:r>
         <w:t xml:space="preserve">Richardson, Susan D., Michael J. Plewa, Elizabeth D. Wagner, Rita Schoeny, and David M. DeMarini. 2007. “Occurrence, genotoxicity, and carcinogenicity of regulated and emerging disinfection by-products in drinking water: A review and roadmap for research.” </w:t>
       </w:r>
@@ -29104,8 +28510,8 @@
       <w:pPr>
         <w:pStyle w:val="Bibliography"/>
       </w:pPr>
-      <w:bookmarkStart w:id="326" w:name="ref-Stanley2012"/>
-      <w:bookmarkEnd w:id="325"/>
+      <w:bookmarkStart w:id="150" w:name="ref-Stanley2012"/>
+      <w:bookmarkEnd w:id="149"/>
       <w:r>
         <w:t xml:space="preserve">Stanley, Emily H., Stephen M. Powers, Noah R. Lottig, Ishi Buffam, and John T. Crawford. 2012. “Contemporary changes in dissolved organic carbon (DOC) in human-dominated rivers: Is there a role for DOC management?” </w:t>
       </w:r>
@@ -29141,8 +28547,8 @@
       <w:pPr>
         <w:pStyle w:val="Bibliography"/>
       </w:pPr>
-      <w:bookmarkStart w:id="327" w:name="ref-Ussery2015"/>
-      <w:bookmarkEnd w:id="326"/>
+      <w:bookmarkStart w:id="151" w:name="ref-Ussery2015"/>
+      <w:bookmarkEnd w:id="150"/>
       <w:r>
         <w:t>Ussery, Joel, and AECOM. 2015. “Leech Water Supply Area: An Assessment for Source Water Protection and Land Management.” April. Victoria, B.C.: Capital Regional District, Watershed Protection Division, Integrated Water Services.</w:t>
       </w:r>
@@ -29151,8 +28557,8 @@
       <w:pPr>
         <w:pStyle w:val="Bibliography"/>
       </w:pPr>
-      <w:bookmarkStart w:id="328" w:name="ref-Vannote1980"/>
-      <w:bookmarkEnd w:id="327"/>
+      <w:bookmarkStart w:id="152" w:name="ref-Vannote1980"/>
+      <w:bookmarkEnd w:id="151"/>
       <w:r>
         <w:t xml:space="preserve">Vannote, Robin L., G. Wayne Minshall, Kenneth W. Cummins, James R. Sedell, and Colbert E. Cushing. 1980. “The River Continuum Concept.” </w:t>
       </w:r>
@@ -29170,8 +28576,8 @@
       <w:pPr>
         <w:pStyle w:val="Bibliography"/>
       </w:pPr>
-      <w:bookmarkStart w:id="329" w:name="ref-Vidon2008"/>
-      <w:bookmarkEnd w:id="328"/>
+      <w:bookmarkStart w:id="153" w:name="ref-Vidon2008"/>
+      <w:bookmarkEnd w:id="152"/>
       <w:r>
         <w:t xml:space="preserve">Vidon, Philippe, Laura E. Wagner, and Emmanuel Soyeux. 2008. “Changes in the character of DOC in streams during storms in two Midwestern watersheds with contrasting land uses.” </w:t>
       </w:r>
@@ -29200,8 +28606,8 @@
       <w:pPr>
         <w:pStyle w:val="Bibliography"/>
       </w:pPr>
-      <w:bookmarkStart w:id="330" w:name="ref-Weishaar2003"/>
-      <w:bookmarkEnd w:id="329"/>
+      <w:bookmarkStart w:id="154" w:name="ref-Weishaar2003"/>
+      <w:bookmarkEnd w:id="153"/>
       <w:r>
         <w:t xml:space="preserve">Weishaar, James L., George R. Aiken, Brian A. Bergamaschi, Miranda S. Fram, Roger Fujii, and Kenneth Mopper. 2003. “Evaluation of specific ultraviolet absorbance as an indicator of the chemical composition and reactivity of dissolved organic carbon.” </w:t>
       </w:r>
@@ -29230,8 +28636,8 @@
       <w:pPr>
         <w:pStyle w:val="Bibliography"/>
       </w:pPr>
-      <w:bookmarkStart w:id="331" w:name="ref-Yang2015"/>
-      <w:bookmarkEnd w:id="330"/>
+      <w:bookmarkStart w:id="155" w:name="ref-Yang2015"/>
+      <w:bookmarkEnd w:id="154"/>
       <w:r>
         <w:t xml:space="preserve">Yang, Liyang, Jin Hur, Sonmin Lee, Soon Woong Chang, and Hyun Sang Shin. 2015. “Dynamics of dissolved organic matter during four storm events in two forest streams: source, export, and implications for harmful disinfection byproduct formation.” </w:t>
       </w:r>
@@ -29260,8 +28666,8 @@
       <w:pPr>
         <w:pStyle w:val="Bibliography"/>
       </w:pPr>
-      <w:bookmarkStart w:id="332" w:name="ref-Zarnetske2018"/>
-      <w:bookmarkEnd w:id="331"/>
+      <w:bookmarkStart w:id="156" w:name="ref-Zarnetske2018"/>
+      <w:bookmarkEnd w:id="155"/>
       <w:r>
         <w:t xml:space="preserve">Zarnetske, Jay P., Martin Bouda, Benjamin W. Abbott, James Saiers, and Peter A. Raymond. 2018. “Generality of Hydrologic Transport Limitation of Watershed Organic Carbon Flux Across Ecoregions of the United States.” </w:t>
       </w:r>
@@ -29285,8 +28691,8 @@
       <w:r>
         <w:t>.</w:t>
       </w:r>
-      <w:bookmarkEnd w:id="291"/>
-      <w:bookmarkEnd w:id="332"/>
+      <w:bookmarkEnd w:id="115"/>
+      <w:bookmarkEnd w:id="156"/>
     </w:p>
     <w:sectPr>
       <w:pgSz w:w="12240" w:h="15840"/>
@@ -29329,8 +28735,6 @@
       <w:pPr>
         <w:pStyle w:val="CommentText"/>
       </w:pPr>
-      <w:bookmarkStart w:id="32" w:name="_GoBack"/>
-      <w:bookmarkEnd w:id="32"/>
       <w:r>
         <w:rPr>
           <w:rStyle w:val="CommentReference"/>
@@ -29342,7 +28746,7 @@
       </w:r>
     </w:p>
   </w:comment>
-  <w:comment w:id="41" w:author="Mark Johnson" w:date="2020-05-22T08:38:00Z" w:initials="MJ">
+  <w:comment w:id="40" w:author="Mark Johnson" w:date="2020-05-22T08:38:00Z" w:initials="MJ">
     <w:p>
       <w:pPr>
         <w:pStyle w:val="CommentText"/>
@@ -29358,7 +28762,7 @@
       </w:r>
     </w:p>
   </w:comment>
-  <w:comment w:id="45" w:author="Mark Johnson" w:date="2020-05-22T08:40:00Z" w:initials="MJ">
+  <w:comment w:id="43" w:author="Mark Johnson" w:date="2020-05-22T08:40:00Z" w:initials="MJ">
     <w:p>
       <w:pPr>
         <w:pStyle w:val="CommentText"/>
@@ -29374,7 +28778,7 @@
       </w:r>
     </w:p>
   </w:comment>
-  <w:comment w:id="59" w:author="Mark Johnson" w:date="2020-05-22T08:42:00Z" w:initials="MJ">
+  <w:comment w:id="45" w:author="Mark Johnson" w:date="2020-05-22T08:42:00Z" w:initials="MJ">
     <w:p>
       <w:pPr>
         <w:pStyle w:val="CommentText"/>
@@ -29390,7 +28794,7 @@
       </w:r>
     </w:p>
   </w:comment>
-  <w:comment w:id="71" w:author="Mark Johnson" w:date="2020-05-22T08:44:00Z" w:initials="MJ">
+  <w:comment w:id="49" w:author="Mark Johnson" w:date="2020-05-22T08:44:00Z" w:initials="MJ">
     <w:p>
       <w:pPr>
         <w:pStyle w:val="CommentText"/>
@@ -29406,7 +28810,7 @@
       </w:r>
     </w:p>
   </w:comment>
-  <w:comment w:id="86" w:author="Mark Johnson" w:date="2020-05-22T08:45:00Z" w:initials="MJ">
+  <w:comment w:id="61" w:author="Mark Johnson" w:date="2020-05-22T08:50:00Z" w:initials="MJ">
     <w:p>
       <w:pPr>
         <w:pStyle w:val="CommentText"/>
@@ -29428,7 +28832,7 @@
       </w:r>
     </w:p>
   </w:comment>
-  <w:comment w:id="155" w:author="Mark Johnson" w:date="2020-05-22T08:50:00Z" w:initials="MJ">
+  <w:comment w:id="69" w:author="Mark Johnson" w:date="2020-05-22T08:51:00Z" w:initials="MJ">
     <w:p>
       <w:pPr>
         <w:pStyle w:val="CommentText"/>
@@ -29450,7 +28854,7 @@
       </w:r>
     </w:p>
   </w:comment>
-  <w:comment w:id="171" w:author="Mark Johnson" w:date="2020-05-22T08:51:00Z" w:initials="MJ">
+  <w:comment w:id="74" w:author="Mark Johnson" w:date="2020-05-22T08:54:00Z" w:initials="MJ">
     <w:p>
       <w:pPr>
         <w:pStyle w:val="CommentText"/>
@@ -29462,49 +28866,27 @@
         <w:annotationRef/>
       </w:r>
       <w:r>
+        <w:t>Maybe best in an appendix, or if here, need some summary info like {Date, duration, total amount}. Start and end time are not really useful to the reader</w:t>
+      </w:r>
+    </w:p>
+  </w:comment>
+  <w:comment w:id="77" w:author="Mark Johnson" w:date="2020-05-22T08:55:00Z" w:initials="MJ">
+    <w:p>
+      <w:pPr>
+        <w:pStyle w:val="CommentText"/>
+      </w:pPr>
+      <w:r>
         <w:rPr>
           <w:rStyle w:val="CommentReference"/>
         </w:rPr>
         <w:annotationRef/>
       </w:r>
       <w:r>
-        <w:t>Moves to appendix (not central to the primary story that you are able to tell with your data)</w:t>
+        <w:t>This belongs in Methods.</w:t>
       </w:r>
     </w:p>
   </w:comment>
-  <w:comment w:id="251" w:author="Mark Johnson" w:date="2020-05-22T08:54:00Z" w:initials="MJ">
-    <w:p>
-      <w:pPr>
-        <w:pStyle w:val="CommentText"/>
-      </w:pPr>
-      <w:r>
-        <w:rPr>
-          <w:rStyle w:val="CommentReference"/>
-        </w:rPr>
-        <w:annotationRef/>
-      </w:r>
-      <w:r>
-        <w:t>Maybe best in an appendix, or if here, need some summary info like {Date, duration, total amount}. Start and end time are not really useful to the reader</w:t>
-      </w:r>
-    </w:p>
-  </w:comment>
-  <w:comment w:id="254" w:author="Mark Johnson" w:date="2020-05-22T08:55:00Z" w:initials="MJ">
-    <w:p>
-      <w:pPr>
-        <w:pStyle w:val="CommentText"/>
-      </w:pPr>
-      <w:r>
-        <w:rPr>
-          <w:rStyle w:val="CommentReference"/>
-        </w:rPr>
-        <w:annotationRef/>
-      </w:r>
-      <w:r>
-        <w:t>This belongs in Methods.</w:t>
-      </w:r>
-    </w:p>
-  </w:comment>
-  <w:comment w:id="262" w:author="Mark Johnson" w:date="2020-05-22T08:57:00Z" w:initials="MJ">
+  <w:comment w:id="85" w:author="Mark Johnson" w:date="2020-05-22T08:57:00Z" w:initials="MJ">
     <w:p>
       <w:pPr>
         <w:pStyle w:val="CommentText"/>
@@ -29541,8 +28923,7 @@
   <w15:commentEx w15:paraId="26BBC9CB" w15:done="0"/>
   <w15:commentEx w15:paraId="0D3935E9" w15:done="0"/>
   <w15:commentEx w15:paraId="459D2D6E" w15:done="0"/>
-  <w15:commentEx w15:paraId="696B45C7" w15:done="0"/>
-  <w15:commentEx w15:paraId="34ED9D76" w15:done="0"/>
+  <w15:commentEx w15:paraId="696B45C7" w15:done="1"/>
   <w15:commentEx w15:paraId="67D7AC58" w15:done="0"/>
   <w15:commentEx w15:paraId="402AE2BF" w15:done="0"/>
   <w15:commentEx w15:paraId="4FE77217" w15:done="0"/>
@@ -29576,7 +28957,6 @@
   <w16cid:commentId w16cid:paraId="0D3935E9" w16cid:durableId="22720E74"/>
   <w16cid:commentId w16cid:paraId="459D2D6E" w16cid:durableId="22720F11"/>
   <w16cid:commentId w16cid:paraId="696B45C7" w16cid:durableId="22720F68"/>
-  <w16cid:commentId w16cid:paraId="34ED9D76" w16cid:durableId="22720FC0"/>
   <w16cid:commentId w16cid:paraId="67D7AC58" w16cid:durableId="227210BB"/>
   <w16cid:commentId w16cid:paraId="402AE2BF" w16cid:durableId="22721113"/>
   <w16cid:commentId w16cid:paraId="4FE77217" w16cid:durableId="227211BE"/>

</xml_diff>